<commit_message>
Docker File Build & Execution
</commit_message>
<xml_diff>
--- a/DockerFile_Build_Execution.docx
+++ b/DockerFile_Build_Execution.docx
@@ -953,7 +953,43 @@
           <w:b/>
           <w:color w:val="833C0B" w:themeColor="accent2" w:themeShade="80"/>
         </w:rPr>
-        <w:t>docker build . -t pythondemo:V.1.0</w:t>
+        <w:t xml:space="preserve">docker </w:t>
+      </w:r>
+      <w:proofErr w:type="gramStart"/>
+      <w:r>
+        <w:rPr>
+          <w:rFonts w:ascii="Courier New" w:hAnsi="Courier New" w:cs="Courier New"/>
+          <w:b/>
+          <w:color w:val="833C0B" w:themeColor="accent2" w:themeShade="80"/>
+        </w:rPr>
+        <w:t>build .</w:t>
+      </w:r>
+      <w:proofErr w:type="gramEnd"/>
+      <w:r>
+        <w:rPr>
+          <w:rFonts w:ascii="Courier New" w:hAnsi="Courier New" w:cs="Courier New"/>
+          <w:b/>
+          <w:color w:val="833C0B" w:themeColor="accent2" w:themeShade="80"/>
+        </w:rPr>
+        <w:t xml:space="preserve"> -t </w:t>
+      </w:r>
+      <w:proofErr w:type="gramStart"/>
+      <w:r>
+        <w:rPr>
+          <w:rFonts w:ascii="Courier New" w:hAnsi="Courier New" w:cs="Courier New"/>
+          <w:b/>
+          <w:color w:val="833C0B" w:themeColor="accent2" w:themeShade="80"/>
+        </w:rPr>
+        <w:t>pythondemo:V.</w:t>
+      </w:r>
+      <w:proofErr w:type="gramEnd"/>
+      <w:r>
+        <w:rPr>
+          <w:rFonts w:ascii="Courier New" w:hAnsi="Courier New" w:cs="Courier New"/>
+          <w:b/>
+          <w:color w:val="833C0B" w:themeColor="accent2" w:themeShade="80"/>
+        </w:rPr>
+        <w:t>1.0</w:t>
       </w:r>
     </w:p>
     <w:p>
@@ -978,13 +1014,45 @@
           <w:b/>
           <w:color w:val="F7CAAC" w:themeColor="accent2" w:themeTint="66"/>
         </w:rPr>
-        <w:t>Docker build . -t(tag</w:t>
-      </w:r>
+        <w:t xml:space="preserve">Docker </w:t>
+      </w:r>
+      <w:proofErr w:type="gramStart"/>
       <w:r>
         <w:rPr>
           <w:b/>
           <w:color w:val="F7CAAC" w:themeColor="accent2" w:themeTint="66"/>
         </w:rPr>
+        <w:t>build .</w:t>
+      </w:r>
+      <w:proofErr w:type="gramEnd"/>
+      <w:r>
+        <w:rPr>
+          <w:b/>
+          <w:color w:val="F7CAAC" w:themeColor="accent2" w:themeTint="66"/>
+        </w:rPr>
+        <w:t xml:space="preserve"> -</w:t>
+      </w:r>
+      <w:proofErr w:type="gramStart"/>
+      <w:r>
+        <w:rPr>
+          <w:b/>
+          <w:color w:val="F7CAAC" w:themeColor="accent2" w:themeTint="66"/>
+        </w:rPr>
+        <w:t>t(</w:t>
+      </w:r>
+      <w:proofErr w:type="gramEnd"/>
+      <w:r>
+        <w:rPr>
+          <w:b/>
+          <w:color w:val="F7CAAC" w:themeColor="accent2" w:themeTint="66"/>
+        </w:rPr>
+        <w:t>tag</w:t>
+      </w:r>
+      <w:r>
+        <w:rPr>
+          <w:b/>
+          <w:color w:val="F7CAAC" w:themeColor="accent2" w:themeTint="66"/>
+        </w:rPr>
         <w:t xml:space="preserve"> name</w:t>
       </w:r>
       <w:r>
@@ -992,7 +1060,23 @@
           <w:b/>
           <w:color w:val="F7CAAC" w:themeColor="accent2" w:themeTint="66"/>
         </w:rPr>
-        <w:t>)  pythondemo(NameOfApp):latest(Version)</w:t>
+        <w:t>)  pythondemo(</w:t>
+      </w:r>
+      <w:proofErr w:type="spellStart"/>
+      <w:r>
+        <w:rPr>
+          <w:b/>
+          <w:color w:val="F7CAAC" w:themeColor="accent2" w:themeTint="66"/>
+        </w:rPr>
+        <w:t>NameOfApp</w:t>
+      </w:r>
+      <w:proofErr w:type="spellEnd"/>
+      <w:r>
+        <w:rPr>
+          <w:b/>
+          <w:color w:val="F7CAAC" w:themeColor="accent2" w:themeTint="66"/>
+        </w:rPr>
+        <w:t>):latest(Version)</w:t>
       </w:r>
     </w:p>
     <w:p>
@@ -1057,6 +1141,7 @@
       <w:r>
         <w:t>“</w:t>
       </w:r>
+      <w:proofErr w:type="gramStart"/>
       <w:r>
         <w:rPr>
           <w:b/>
@@ -1069,6 +1154,7 @@
         </w:rPr>
         <w:t>“</w:t>
       </w:r>
+      <w:proofErr w:type="gramEnd"/>
     </w:p>
     <w:p>
       <w:pPr>
@@ -1424,28 +1510,50 @@
       </w:pPr>
       <w:r>
         <w:lastRenderedPageBreak/>
-        <w:t xml:space="preserve">Docker Bridging </w:t>
-      </w:r>
-      <w:r>
-        <w:sym w:font="Wingdings" w:char="F0E0"/>
-      </w:r>
-      <w:r>
-        <w:t xml:space="preserve"> </w:t>
-      </w:r>
-      <w:bookmarkStart w:id="0" w:name="_GoBack"/>
-      <w:bookmarkEnd w:id="0"/>
-    </w:p>
-    <w:p>
+        <w:t xml:space="preserve">To Inspect the Docker Container configuration: -  It will show all configuration related to IP addresses, memory details, path of container and policy details </w:t>
+      </w:r>
+    </w:p>
+    <w:p>
+      <w:pPr>
+        <w:pStyle w:val="ListParagraph"/>
+      </w:pPr>
+    </w:p>
+    <w:p>
+      <w:pPr>
+        <w:pStyle w:val="ListParagraph"/>
+        <w:rPr>
+          <w:rFonts w:ascii="Courier New" w:hAnsi="Courier New" w:cs="Courier New"/>
+          <w:b/>
+          <w:color w:val="833C0B" w:themeColor="accent2" w:themeShade="80"/>
+        </w:rPr>
+      </w:pPr>
+      <w:r>
+        <w:rPr>
+          <w:rFonts w:ascii="Courier New" w:hAnsi="Courier New" w:cs="Courier New"/>
+          <w:b/>
+          <w:color w:val="833C0B" w:themeColor="accent2" w:themeShade="80"/>
+        </w:rPr>
+        <w:t xml:space="preserve">  docker inspect 8ad5d001ebea</w:t>
+      </w:r>
+    </w:p>
+    <w:p>
+      <w:pPr>
+        <w:rPr>
+          <w:rFonts w:ascii="Courier New" w:hAnsi="Courier New" w:cs="Courier New"/>
+          <w:b/>
+          <w:color w:val="833C0B" w:themeColor="accent2" w:themeShade="80"/>
+        </w:rPr>
+      </w:pPr>
       <w:r>
         <w:rPr>
           <w:noProof/>
           <w:lang w:eastAsia="en-IN"/>
         </w:rPr>
         <w:drawing>
-          <wp:inline distT="0" distB="0" distL="0" distR="0" wp14:anchorId="48EB6C1E" wp14:editId="110E8256">
-            <wp:extent cx="5731510" cy="2259965"/>
-            <wp:effectExtent l="0" t="0" r="2540" b="6985"/>
-            <wp:docPr id="12" name="Picture 12"/>
+          <wp:inline distT="0" distB="0" distL="0" distR="0" wp14:anchorId="5E72013C" wp14:editId="1264E555">
+            <wp:extent cx="5731510" cy="2921635"/>
+            <wp:effectExtent l="0" t="0" r="2540" b="0"/>
+            <wp:docPr id="10" name="Picture 10"/>
             <wp:cNvGraphicFramePr>
               <a:graphicFrameLocks xmlns:a="http://schemas.openxmlformats.org/drawingml/2006/main" noChangeAspect="1"/>
             </wp:cNvGraphicFramePr>
@@ -1465,6 +1573,68 @@
                   <pic:spPr>
                     <a:xfrm>
                       <a:off x="0" y="0"/>
+                      <a:ext cx="5731510" cy="2921635"/>
+                    </a:xfrm>
+                    <a:prstGeom prst="rect">
+                      <a:avLst/>
+                    </a:prstGeom>
+                  </pic:spPr>
+                </pic:pic>
+              </a:graphicData>
+            </a:graphic>
+          </wp:inline>
+        </w:drawing>
+      </w:r>
+    </w:p>
+    <w:p/>
+    <w:p>
+      <w:pPr>
+        <w:pStyle w:val="ListParagraph"/>
+        <w:numPr>
+          <w:ilvl w:val="0"/>
+          <w:numId w:val="2"/>
+        </w:numPr>
+      </w:pPr>
+      <w:r>
+        <w:t xml:space="preserve">Docker Bridging </w:t>
+      </w:r>
+      <w:r>
+        <w:sym w:font="Wingdings" w:char="F0E0"/>
+      </w:r>
+      <w:r>
+        <w:t xml:space="preserve"> </w:t>
+      </w:r>
+    </w:p>
+    <w:p>
+      <w:r>
+        <w:rPr>
+          <w:noProof/>
+          <w:lang w:eastAsia="en-IN"/>
+        </w:rPr>
+        <w:drawing>
+          <wp:inline distT="0" distB="0" distL="0" distR="0" wp14:anchorId="48EB6C1E" wp14:editId="110E8256">
+            <wp:extent cx="5731510" cy="2259965"/>
+            <wp:effectExtent l="0" t="0" r="2540" b="6985"/>
+            <wp:docPr id="12" name="Picture 12"/>
+            <wp:cNvGraphicFramePr>
+              <a:graphicFrameLocks xmlns:a="http://schemas.openxmlformats.org/drawingml/2006/main" noChangeAspect="1"/>
+            </wp:cNvGraphicFramePr>
+            <a:graphic xmlns:a="http://schemas.openxmlformats.org/drawingml/2006/main">
+              <a:graphicData uri="http://schemas.openxmlformats.org/drawingml/2006/picture">
+                <pic:pic xmlns:pic="http://schemas.openxmlformats.org/drawingml/2006/picture">
+                  <pic:nvPicPr>
+                    <pic:cNvPr id="1" name=""/>
+                    <pic:cNvPicPr/>
+                  </pic:nvPicPr>
+                  <pic:blipFill>
+                    <a:blip r:embed="rId16"/>
+                    <a:stretch>
+                      <a:fillRect/>
+                    </a:stretch>
+                  </pic:blipFill>
+                  <pic:spPr>
+                    <a:xfrm>
+                      <a:off x="0" y="0"/>
                       <a:ext cx="5731510" cy="2259965"/>
                     </a:xfrm>
                     <a:prstGeom prst="rect">
@@ -1488,67 +1658,191 @@
         <w:pStyle w:val="ListParagraph"/>
         <w:numPr>
           <w:ilvl w:val="0"/>
-          <w:numId w:val="2"/>
+          <w:numId w:val="3"/>
         </w:numPr>
-      </w:pPr>
-      <w:r>
-        <w:t>Df</w:t>
-      </w:r>
-    </w:p>
-    <w:p>
-      <w:pPr>
-        <w:pStyle w:val="ListParagraph"/>
-      </w:pPr>
+        <w:rPr>
+          <w:rFonts w:ascii="Courier New" w:hAnsi="Courier New" w:cs="Courier New"/>
+          <w:b/>
+          <w:color w:val="833C0B" w:themeColor="accent2" w:themeShade="80"/>
+        </w:rPr>
+      </w:pPr>
+      <w:proofErr w:type="spellStart"/>
+      <w:r>
+        <w:rPr>
+          <w:rFonts w:ascii="Courier New" w:hAnsi="Courier New" w:cs="Courier New"/>
+          <w:b/>
+          <w:color w:val="833C0B" w:themeColor="accent2" w:themeShade="80"/>
+        </w:rPr>
+        <w:t>ip</w:t>
+      </w:r>
+      <w:proofErr w:type="spellEnd"/>
+      <w:r>
+        <w:rPr>
+          <w:rFonts w:ascii="Courier New" w:hAnsi="Courier New" w:cs="Courier New"/>
+          <w:b/>
+          <w:color w:val="833C0B" w:themeColor="accent2" w:themeShade="80"/>
+        </w:rPr>
+        <w:t xml:space="preserve"> link add veth-1 type </w:t>
+      </w:r>
+      <w:proofErr w:type="spellStart"/>
+      <w:r>
+        <w:rPr>
+          <w:rFonts w:ascii="Courier New" w:hAnsi="Courier New" w:cs="Courier New"/>
+          <w:b/>
+          <w:color w:val="833C0B" w:themeColor="accent2" w:themeShade="80"/>
+        </w:rPr>
+        <w:t>veth</w:t>
+      </w:r>
+      <w:proofErr w:type="spellEnd"/>
+      <w:r>
+        <w:rPr>
+          <w:rFonts w:ascii="Courier New" w:hAnsi="Courier New" w:cs="Courier New"/>
+          <w:b/>
+          <w:color w:val="833C0B" w:themeColor="accent2" w:themeShade="80"/>
+        </w:rPr>
+        <w:t xml:space="preserve"> peer name veth-2</w:t>
+      </w:r>
     </w:p>
     <w:p>
       <w:pPr>
         <w:pStyle w:val="ListParagraph"/>
         <w:numPr>
           <w:ilvl w:val="0"/>
-          <w:numId w:val="2"/>
+          <w:numId w:val="3"/>
         </w:numPr>
-      </w:pPr>
-      <w:r>
-        <w:t>Asdf</w:t>
-      </w:r>
-    </w:p>
-    <w:p>
-      <w:pPr>
-        <w:pStyle w:val="ListParagraph"/>
-      </w:pPr>
+        <w:rPr>
+          <w:rFonts w:ascii="Courier New" w:hAnsi="Courier New" w:cs="Courier New"/>
+          <w:b/>
+          <w:color w:val="833C0B" w:themeColor="accent2" w:themeShade="80"/>
+        </w:rPr>
+      </w:pPr>
+      <w:proofErr w:type="spellStart"/>
+      <w:r>
+        <w:rPr>
+          <w:rFonts w:ascii="Courier New" w:hAnsi="Courier New" w:cs="Courier New"/>
+          <w:b/>
+          <w:color w:val="833C0B" w:themeColor="accent2" w:themeShade="80"/>
+        </w:rPr>
+        <w:t>ip</w:t>
+      </w:r>
+      <w:proofErr w:type="spellEnd"/>
+      <w:r>
+        <w:rPr>
+          <w:rFonts w:ascii="Courier New" w:hAnsi="Courier New" w:cs="Courier New"/>
+          <w:b/>
+          <w:color w:val="833C0B" w:themeColor="accent2" w:themeShade="80"/>
+        </w:rPr>
+        <w:t xml:space="preserve"> link</w:t>
+      </w:r>
     </w:p>
     <w:p>
       <w:pPr>
         <w:pStyle w:val="ListParagraph"/>
         <w:numPr>
           <w:ilvl w:val="0"/>
-          <w:numId w:val="2"/>
+          <w:numId w:val="3"/>
         </w:numPr>
-      </w:pPr>
-      <w:r>
-        <w:t>S</w:t>
-      </w:r>
-    </w:p>
-    <w:p>
-      <w:pPr>
-        <w:pStyle w:val="ListParagraph"/>
-      </w:pPr>
+        <w:rPr>
+          <w:rFonts w:ascii="Courier New" w:hAnsi="Courier New" w:cs="Courier New"/>
+          <w:b/>
+          <w:color w:val="833C0B" w:themeColor="accent2" w:themeShade="80"/>
+        </w:rPr>
+      </w:pPr>
+      <w:proofErr w:type="spellStart"/>
+      <w:r>
+        <w:rPr>
+          <w:rFonts w:ascii="Courier New" w:hAnsi="Courier New" w:cs="Courier New"/>
+          <w:b/>
+          <w:color w:val="833C0B" w:themeColor="accent2" w:themeShade="80"/>
+        </w:rPr>
+        <w:t>ip</w:t>
+      </w:r>
+      <w:proofErr w:type="spellEnd"/>
+      <w:r>
+        <w:rPr>
+          <w:rFonts w:ascii="Courier New" w:hAnsi="Courier New" w:cs="Courier New"/>
+          <w:b/>
+          <w:color w:val="833C0B" w:themeColor="accent2" w:themeShade="80"/>
+        </w:rPr>
+        <w:t xml:space="preserve"> </w:t>
+      </w:r>
+      <w:proofErr w:type="spellStart"/>
+      <w:r>
+        <w:rPr>
+          <w:rFonts w:ascii="Courier New" w:hAnsi="Courier New" w:cs="Courier New"/>
+          <w:b/>
+          <w:color w:val="833C0B" w:themeColor="accent2" w:themeShade="80"/>
+        </w:rPr>
+        <w:t>netns</w:t>
+      </w:r>
+      <w:proofErr w:type="spellEnd"/>
+      <w:r>
+        <w:rPr>
+          <w:rFonts w:ascii="Courier New" w:hAnsi="Courier New" w:cs="Courier New"/>
+          <w:b/>
+          <w:color w:val="833C0B" w:themeColor="accent2" w:themeShade="80"/>
+        </w:rPr>
+        <w:t xml:space="preserve"> add test1</w:t>
+      </w:r>
     </w:p>
     <w:p>
       <w:pPr>
         <w:pStyle w:val="ListParagraph"/>
         <w:numPr>
           <w:ilvl w:val="0"/>
-          <w:numId w:val="2"/>
+          <w:numId w:val="3"/>
         </w:numPr>
-      </w:pPr>
-      <w:r>
-        <w:t>Df</w:t>
-      </w:r>
-    </w:p>
-    <w:p>
-      <w:pPr>
-        <w:pStyle w:val="ListParagraph"/>
+        <w:rPr>
+          <w:rFonts w:ascii="Courier New" w:hAnsi="Courier New" w:cs="Courier New"/>
+          <w:b/>
+          <w:color w:val="833C0B" w:themeColor="accent2" w:themeShade="80"/>
+        </w:rPr>
+      </w:pPr>
+      <w:proofErr w:type="spellStart"/>
+      <w:r>
+        <w:rPr>
+          <w:rFonts w:ascii="Courier New" w:hAnsi="Courier New" w:cs="Courier New"/>
+          <w:b/>
+          <w:color w:val="833C0B" w:themeColor="accent2" w:themeShade="80"/>
+        </w:rPr>
+        <w:t>ip</w:t>
+      </w:r>
+      <w:proofErr w:type="spellEnd"/>
+      <w:r>
+        <w:rPr>
+          <w:rFonts w:ascii="Courier New" w:hAnsi="Courier New" w:cs="Courier New"/>
+          <w:b/>
+          <w:color w:val="833C0B" w:themeColor="accent2" w:themeShade="80"/>
+        </w:rPr>
+        <w:t xml:space="preserve"> link set veth-1 </w:t>
+      </w:r>
+      <w:proofErr w:type="spellStart"/>
+      <w:r>
+        <w:rPr>
+          <w:rFonts w:ascii="Courier New" w:hAnsi="Courier New" w:cs="Courier New"/>
+          <w:b/>
+          <w:color w:val="833C0B" w:themeColor="accent2" w:themeShade="80"/>
+        </w:rPr>
+        <w:t>netns</w:t>
+      </w:r>
+      <w:proofErr w:type="spellEnd"/>
+      <w:r>
+        <w:rPr>
+          <w:rFonts w:ascii="Courier New" w:hAnsi="Courier New" w:cs="Courier New"/>
+          <w:b/>
+          <w:color w:val="833C0B" w:themeColor="accent2" w:themeShade="80"/>
+        </w:rPr>
+        <w:t xml:space="preserve"> test1</w:t>
+      </w:r>
+    </w:p>
+    <w:p>
+      <w:pPr>
+        <w:pStyle w:val="ListParagraph"/>
+        <w:rPr>
+          <w:rFonts w:ascii="Courier New" w:hAnsi="Courier New" w:cs="Courier New"/>
+          <w:b/>
+          <w:color w:val="833C0B" w:themeColor="accent2" w:themeShade="80"/>
+        </w:rPr>
       </w:pPr>
     </w:p>
     <w:p>
@@ -1556,17 +1850,657 @@
         <w:pStyle w:val="ListParagraph"/>
         <w:numPr>
           <w:ilvl w:val="0"/>
-          <w:numId w:val="2"/>
+          <w:numId w:val="3"/>
         </w:numPr>
-      </w:pPr>
-      <w:r>
-        <w:t>Asdf</w:t>
-      </w:r>
-    </w:p>
-    <w:p>
-      <w:pPr>
-        <w:pStyle w:val="ListParagraph"/>
-      </w:pPr>
+        <w:rPr>
+          <w:rFonts w:ascii="Courier New" w:hAnsi="Courier New" w:cs="Courier New"/>
+          <w:b/>
+          <w:color w:val="833C0B" w:themeColor="accent2" w:themeShade="80"/>
+        </w:rPr>
+      </w:pPr>
+      <w:proofErr w:type="spellStart"/>
+      <w:r>
+        <w:rPr>
+          <w:rFonts w:ascii="Courier New" w:hAnsi="Courier New" w:cs="Courier New"/>
+          <w:b/>
+          <w:color w:val="833C0B" w:themeColor="accent2" w:themeShade="80"/>
+        </w:rPr>
+        <w:t>ip</w:t>
+      </w:r>
+      <w:proofErr w:type="spellEnd"/>
+      <w:r>
+        <w:rPr>
+          <w:rFonts w:ascii="Courier New" w:hAnsi="Courier New" w:cs="Courier New"/>
+          <w:b/>
+          <w:color w:val="833C0B" w:themeColor="accent2" w:themeShade="80"/>
+        </w:rPr>
+        <w:t xml:space="preserve"> </w:t>
+      </w:r>
+      <w:proofErr w:type="spellStart"/>
+      <w:r>
+        <w:rPr>
+          <w:rFonts w:ascii="Courier New" w:hAnsi="Courier New" w:cs="Courier New"/>
+          <w:b/>
+          <w:color w:val="833C0B" w:themeColor="accent2" w:themeShade="80"/>
+        </w:rPr>
+        <w:t>netns</w:t>
+      </w:r>
+      <w:proofErr w:type="spellEnd"/>
+      <w:r>
+        <w:rPr>
+          <w:rFonts w:ascii="Courier New" w:hAnsi="Courier New" w:cs="Courier New"/>
+          <w:b/>
+          <w:color w:val="833C0B" w:themeColor="accent2" w:themeShade="80"/>
+        </w:rPr>
+        <w:t xml:space="preserve"> exec test1 </w:t>
+      </w:r>
+      <w:proofErr w:type="spellStart"/>
+      <w:r>
+        <w:rPr>
+          <w:rFonts w:ascii="Courier New" w:hAnsi="Courier New" w:cs="Courier New"/>
+          <w:b/>
+          <w:color w:val="833C0B" w:themeColor="accent2" w:themeShade="80"/>
+        </w:rPr>
+        <w:t>ip</w:t>
+      </w:r>
+      <w:proofErr w:type="spellEnd"/>
+      <w:r>
+        <w:rPr>
+          <w:rFonts w:ascii="Courier New" w:hAnsi="Courier New" w:cs="Courier New"/>
+          <w:b/>
+          <w:color w:val="833C0B" w:themeColor="accent2" w:themeShade="80"/>
+        </w:rPr>
+        <w:t xml:space="preserve"> link</w:t>
+      </w:r>
+    </w:p>
+    <w:p>
+      <w:pPr>
+        <w:pStyle w:val="ListParagraph"/>
+        <w:numPr>
+          <w:ilvl w:val="0"/>
+          <w:numId w:val="3"/>
+        </w:numPr>
+        <w:rPr>
+          <w:rFonts w:ascii="Courier New" w:hAnsi="Courier New" w:cs="Courier New"/>
+          <w:b/>
+          <w:color w:val="833C0B" w:themeColor="accent2" w:themeShade="80"/>
+        </w:rPr>
+      </w:pPr>
+      <w:proofErr w:type="spellStart"/>
+      <w:r>
+        <w:rPr>
+          <w:rFonts w:ascii="Courier New" w:hAnsi="Courier New" w:cs="Courier New"/>
+          <w:b/>
+          <w:color w:val="833C0B" w:themeColor="accent2" w:themeShade="80"/>
+        </w:rPr>
+        <w:t>ip</w:t>
+      </w:r>
+      <w:proofErr w:type="spellEnd"/>
+      <w:r>
+        <w:rPr>
+          <w:rFonts w:ascii="Courier New" w:hAnsi="Courier New" w:cs="Courier New"/>
+          <w:b/>
+          <w:color w:val="833C0B" w:themeColor="accent2" w:themeShade="80"/>
+        </w:rPr>
+        <w:t xml:space="preserve"> </w:t>
+      </w:r>
+      <w:proofErr w:type="spellStart"/>
+      <w:r>
+        <w:rPr>
+          <w:rFonts w:ascii="Courier New" w:hAnsi="Courier New" w:cs="Courier New"/>
+          <w:b/>
+          <w:color w:val="833C0B" w:themeColor="accent2" w:themeShade="80"/>
+        </w:rPr>
+        <w:t>addr</w:t>
+      </w:r>
+      <w:proofErr w:type="spellEnd"/>
+      <w:r>
+        <w:rPr>
+          <w:rFonts w:ascii="Courier New" w:hAnsi="Courier New" w:cs="Courier New"/>
+          <w:b/>
+          <w:color w:val="833C0B" w:themeColor="accent2" w:themeShade="80"/>
+        </w:rPr>
+        <w:t xml:space="preserve"> add 192.168.1.1/24 dev veth-2</w:t>
+      </w:r>
+    </w:p>
+    <w:p>
+      <w:pPr>
+        <w:pStyle w:val="ListParagraph"/>
+        <w:numPr>
+          <w:ilvl w:val="0"/>
+          <w:numId w:val="3"/>
+        </w:numPr>
+        <w:rPr>
+          <w:rFonts w:ascii="Courier New" w:hAnsi="Courier New" w:cs="Courier New"/>
+          <w:b/>
+          <w:color w:val="833C0B" w:themeColor="accent2" w:themeShade="80"/>
+        </w:rPr>
+      </w:pPr>
+      <w:proofErr w:type="spellStart"/>
+      <w:r>
+        <w:rPr>
+          <w:rFonts w:ascii="Courier New" w:hAnsi="Courier New" w:cs="Courier New"/>
+          <w:b/>
+          <w:color w:val="833C0B" w:themeColor="accent2" w:themeShade="80"/>
+        </w:rPr>
+        <w:t>ip</w:t>
+      </w:r>
+      <w:proofErr w:type="spellEnd"/>
+      <w:r>
+        <w:rPr>
+          <w:rFonts w:ascii="Courier New" w:hAnsi="Courier New" w:cs="Courier New"/>
+          <w:b/>
+          <w:color w:val="833C0B" w:themeColor="accent2" w:themeShade="80"/>
+        </w:rPr>
+        <w:t xml:space="preserve"> link set dev veth-2 up</w:t>
+      </w:r>
+    </w:p>
+    <w:p>
+      <w:pPr>
+        <w:pStyle w:val="ListParagraph"/>
+        <w:numPr>
+          <w:ilvl w:val="0"/>
+          <w:numId w:val="3"/>
+        </w:numPr>
+        <w:rPr>
+          <w:rFonts w:ascii="Courier New" w:hAnsi="Courier New" w:cs="Courier New"/>
+          <w:b/>
+          <w:color w:val="833C0B" w:themeColor="accent2" w:themeShade="80"/>
+        </w:rPr>
+      </w:pPr>
+      <w:proofErr w:type="spellStart"/>
+      <w:r>
+        <w:rPr>
+          <w:rFonts w:ascii="Courier New" w:hAnsi="Courier New" w:cs="Courier New"/>
+          <w:b/>
+          <w:color w:val="833C0B" w:themeColor="accent2" w:themeShade="80"/>
+        </w:rPr>
+        <w:t>ip</w:t>
+      </w:r>
+      <w:proofErr w:type="spellEnd"/>
+      <w:r>
+        <w:rPr>
+          <w:rFonts w:ascii="Courier New" w:hAnsi="Courier New" w:cs="Courier New"/>
+          <w:b/>
+          <w:color w:val="833C0B" w:themeColor="accent2" w:themeShade="80"/>
+        </w:rPr>
+        <w:t xml:space="preserve"> link</w:t>
+      </w:r>
+    </w:p>
+    <w:p>
+      <w:pPr>
+        <w:pStyle w:val="ListParagraph"/>
+        <w:numPr>
+          <w:ilvl w:val="0"/>
+          <w:numId w:val="3"/>
+        </w:numPr>
+        <w:rPr>
+          <w:rFonts w:ascii="Courier New" w:hAnsi="Courier New" w:cs="Courier New"/>
+          <w:b/>
+          <w:color w:val="833C0B" w:themeColor="accent2" w:themeShade="80"/>
+        </w:rPr>
+      </w:pPr>
+      <w:proofErr w:type="spellStart"/>
+      <w:r>
+        <w:rPr>
+          <w:rFonts w:ascii="Courier New" w:hAnsi="Courier New" w:cs="Courier New"/>
+          <w:b/>
+          <w:color w:val="833C0B" w:themeColor="accent2" w:themeShade="80"/>
+        </w:rPr>
+        <w:t>ip</w:t>
+      </w:r>
+      <w:proofErr w:type="spellEnd"/>
+      <w:r>
+        <w:rPr>
+          <w:rFonts w:ascii="Courier New" w:hAnsi="Courier New" w:cs="Courier New"/>
+          <w:b/>
+          <w:color w:val="833C0B" w:themeColor="accent2" w:themeShade="80"/>
+        </w:rPr>
+        <w:t xml:space="preserve"> </w:t>
+      </w:r>
+      <w:proofErr w:type="spellStart"/>
+      <w:r>
+        <w:rPr>
+          <w:rFonts w:ascii="Courier New" w:hAnsi="Courier New" w:cs="Courier New"/>
+          <w:b/>
+          <w:color w:val="833C0B" w:themeColor="accent2" w:themeShade="80"/>
+        </w:rPr>
+        <w:t>netns</w:t>
+      </w:r>
+      <w:proofErr w:type="spellEnd"/>
+      <w:r>
+        <w:rPr>
+          <w:rFonts w:ascii="Courier New" w:hAnsi="Courier New" w:cs="Courier New"/>
+          <w:b/>
+          <w:color w:val="833C0B" w:themeColor="accent2" w:themeShade="80"/>
+        </w:rPr>
+        <w:t xml:space="preserve"> exec </w:t>
+      </w:r>
+      <w:proofErr w:type="spellStart"/>
+      <w:r>
+        <w:rPr>
+          <w:rFonts w:ascii="Courier New" w:hAnsi="Courier New" w:cs="Courier New"/>
+          <w:b/>
+          <w:color w:val="833C0B" w:themeColor="accent2" w:themeShade="80"/>
+        </w:rPr>
+        <w:t>ip</w:t>
+      </w:r>
+      <w:proofErr w:type="spellEnd"/>
+      <w:r>
+        <w:rPr>
+          <w:rFonts w:ascii="Courier New" w:hAnsi="Courier New" w:cs="Courier New"/>
+          <w:b/>
+          <w:color w:val="833C0B" w:themeColor="accent2" w:themeShade="80"/>
+        </w:rPr>
+        <w:t xml:space="preserve"> </w:t>
+      </w:r>
+      <w:proofErr w:type="spellStart"/>
+      <w:r>
+        <w:rPr>
+          <w:rFonts w:ascii="Courier New" w:hAnsi="Courier New" w:cs="Courier New"/>
+          <w:b/>
+          <w:color w:val="833C0B" w:themeColor="accent2" w:themeShade="80"/>
+        </w:rPr>
+        <w:t>addr</w:t>
+      </w:r>
+      <w:proofErr w:type="spellEnd"/>
+      <w:r>
+        <w:rPr>
+          <w:rFonts w:ascii="Courier New" w:hAnsi="Courier New" w:cs="Courier New"/>
+          <w:b/>
+          <w:color w:val="833C0B" w:themeColor="accent2" w:themeShade="80"/>
+        </w:rPr>
+        <w:t xml:space="preserve"> add 192.168.1.2/24 dev veth-1</w:t>
+      </w:r>
+    </w:p>
+    <w:p>
+      <w:pPr>
+        <w:pStyle w:val="ListParagraph"/>
+        <w:numPr>
+          <w:ilvl w:val="0"/>
+          <w:numId w:val="3"/>
+        </w:numPr>
+        <w:rPr>
+          <w:rFonts w:ascii="Courier New" w:hAnsi="Courier New" w:cs="Courier New"/>
+          <w:b/>
+          <w:color w:val="833C0B" w:themeColor="accent2" w:themeShade="80"/>
+        </w:rPr>
+      </w:pPr>
+      <w:proofErr w:type="spellStart"/>
+      <w:r>
+        <w:rPr>
+          <w:rFonts w:ascii="Courier New" w:hAnsi="Courier New" w:cs="Courier New"/>
+          <w:b/>
+          <w:color w:val="833C0B" w:themeColor="accent2" w:themeShade="80"/>
+        </w:rPr>
+        <w:lastRenderedPageBreak/>
+        <w:t>ip</w:t>
+      </w:r>
+      <w:proofErr w:type="spellEnd"/>
+      <w:r>
+        <w:rPr>
+          <w:rFonts w:ascii="Courier New" w:hAnsi="Courier New" w:cs="Courier New"/>
+          <w:b/>
+          <w:color w:val="833C0B" w:themeColor="accent2" w:themeShade="80"/>
+        </w:rPr>
+        <w:t xml:space="preserve"> </w:t>
+      </w:r>
+      <w:proofErr w:type="spellStart"/>
+      <w:r>
+        <w:rPr>
+          <w:rFonts w:ascii="Courier New" w:hAnsi="Courier New" w:cs="Courier New"/>
+          <w:b/>
+          <w:color w:val="833C0B" w:themeColor="accent2" w:themeShade="80"/>
+        </w:rPr>
+        <w:t>netns</w:t>
+      </w:r>
+      <w:proofErr w:type="spellEnd"/>
+      <w:r>
+        <w:rPr>
+          <w:rFonts w:ascii="Courier New" w:hAnsi="Courier New" w:cs="Courier New"/>
+          <w:b/>
+          <w:color w:val="833C0B" w:themeColor="accent2" w:themeShade="80"/>
+        </w:rPr>
+        <w:t xml:space="preserve"> exec test1 </w:t>
+      </w:r>
+      <w:proofErr w:type="spellStart"/>
+      <w:r>
+        <w:rPr>
+          <w:rFonts w:ascii="Courier New" w:hAnsi="Courier New" w:cs="Courier New"/>
+          <w:b/>
+          <w:color w:val="833C0B" w:themeColor="accent2" w:themeShade="80"/>
+        </w:rPr>
+        <w:t>ip</w:t>
+      </w:r>
+      <w:proofErr w:type="spellEnd"/>
+      <w:r>
+        <w:rPr>
+          <w:rFonts w:ascii="Courier New" w:hAnsi="Courier New" w:cs="Courier New"/>
+          <w:b/>
+          <w:color w:val="833C0B" w:themeColor="accent2" w:themeShade="80"/>
+        </w:rPr>
+        <w:t xml:space="preserve"> </w:t>
+      </w:r>
+      <w:proofErr w:type="spellStart"/>
+      <w:r>
+        <w:rPr>
+          <w:rFonts w:ascii="Courier New" w:hAnsi="Courier New" w:cs="Courier New"/>
+          <w:b/>
+          <w:color w:val="833C0B" w:themeColor="accent2" w:themeShade="80"/>
+        </w:rPr>
+        <w:t>addr</w:t>
+      </w:r>
+      <w:proofErr w:type="spellEnd"/>
+      <w:r>
+        <w:rPr>
+          <w:rFonts w:ascii="Courier New" w:hAnsi="Courier New" w:cs="Courier New"/>
+          <w:b/>
+          <w:color w:val="833C0B" w:themeColor="accent2" w:themeShade="80"/>
+        </w:rPr>
+        <w:t xml:space="preserve"> add 192.168.1.2/24 dev </w:t>
+      </w:r>
+      <w:r>
+        <w:rPr>
+          <w:rFonts w:ascii="Courier New" w:hAnsi="Courier New" w:cs="Courier New"/>
+          <w:b/>
+          <w:color w:val="833C0B" w:themeColor="accent2" w:themeShade="80"/>
+        </w:rPr>
+        <w:t xml:space="preserve">   </w:t>
+      </w:r>
+      <w:r>
+        <w:rPr>
+          <w:rFonts w:ascii="Courier New" w:hAnsi="Courier New" w:cs="Courier New"/>
+          <w:b/>
+          <w:color w:val="833C0B" w:themeColor="accent2" w:themeShade="80"/>
+        </w:rPr>
+        <w:t>veth-1</w:t>
+      </w:r>
+    </w:p>
+    <w:p>
+      <w:pPr>
+        <w:pStyle w:val="ListParagraph"/>
+        <w:numPr>
+          <w:ilvl w:val="0"/>
+          <w:numId w:val="3"/>
+        </w:numPr>
+        <w:rPr>
+          <w:rFonts w:ascii="Courier New" w:hAnsi="Courier New" w:cs="Courier New"/>
+          <w:b/>
+          <w:color w:val="833C0B" w:themeColor="accent2" w:themeShade="80"/>
+        </w:rPr>
+      </w:pPr>
+      <w:proofErr w:type="spellStart"/>
+      <w:r>
+        <w:rPr>
+          <w:rFonts w:ascii="Courier New" w:hAnsi="Courier New" w:cs="Courier New"/>
+          <w:b/>
+          <w:color w:val="833C0B" w:themeColor="accent2" w:themeShade="80"/>
+        </w:rPr>
+        <w:t>ip</w:t>
+      </w:r>
+      <w:proofErr w:type="spellEnd"/>
+      <w:r>
+        <w:rPr>
+          <w:rFonts w:ascii="Courier New" w:hAnsi="Courier New" w:cs="Courier New"/>
+          <w:b/>
+          <w:color w:val="833C0B" w:themeColor="accent2" w:themeShade="80"/>
+        </w:rPr>
+        <w:t xml:space="preserve"> </w:t>
+      </w:r>
+      <w:proofErr w:type="spellStart"/>
+      <w:r>
+        <w:rPr>
+          <w:rFonts w:ascii="Courier New" w:hAnsi="Courier New" w:cs="Courier New"/>
+          <w:b/>
+          <w:color w:val="833C0B" w:themeColor="accent2" w:themeShade="80"/>
+        </w:rPr>
+        <w:t>netns</w:t>
+      </w:r>
+      <w:proofErr w:type="spellEnd"/>
+      <w:r>
+        <w:rPr>
+          <w:rFonts w:ascii="Courier New" w:hAnsi="Courier New" w:cs="Courier New"/>
+          <w:b/>
+          <w:color w:val="833C0B" w:themeColor="accent2" w:themeShade="80"/>
+        </w:rPr>
+        <w:t xml:space="preserve"> exec test1 </w:t>
+      </w:r>
+      <w:proofErr w:type="spellStart"/>
+      <w:r>
+        <w:rPr>
+          <w:rFonts w:ascii="Courier New" w:hAnsi="Courier New" w:cs="Courier New"/>
+          <w:b/>
+          <w:color w:val="833C0B" w:themeColor="accent2" w:themeShade="80"/>
+        </w:rPr>
+        <w:t>ip</w:t>
+      </w:r>
+      <w:proofErr w:type="spellEnd"/>
+      <w:r>
+        <w:rPr>
+          <w:rFonts w:ascii="Courier New" w:hAnsi="Courier New" w:cs="Courier New"/>
+          <w:b/>
+          <w:color w:val="833C0B" w:themeColor="accent2" w:themeShade="80"/>
+        </w:rPr>
+        <w:t xml:space="preserve"> link set dev veth-1 up</w:t>
+      </w:r>
+    </w:p>
+    <w:p>
+      <w:pPr>
+        <w:pStyle w:val="ListParagraph"/>
+        <w:numPr>
+          <w:ilvl w:val="0"/>
+          <w:numId w:val="3"/>
+        </w:numPr>
+        <w:rPr>
+          <w:rFonts w:ascii="Courier New" w:hAnsi="Courier New" w:cs="Courier New"/>
+          <w:b/>
+          <w:color w:val="833C0B" w:themeColor="accent2" w:themeShade="80"/>
+        </w:rPr>
+      </w:pPr>
+      <w:proofErr w:type="spellStart"/>
+      <w:r>
+        <w:rPr>
+          <w:rFonts w:ascii="Courier New" w:hAnsi="Courier New" w:cs="Courier New"/>
+          <w:b/>
+          <w:color w:val="833C0B" w:themeColor="accent2" w:themeShade="80"/>
+        </w:rPr>
+        <w:t>ip</w:t>
+      </w:r>
+      <w:proofErr w:type="spellEnd"/>
+      <w:r>
+        <w:rPr>
+          <w:rFonts w:ascii="Courier New" w:hAnsi="Courier New" w:cs="Courier New"/>
+          <w:b/>
+          <w:color w:val="833C0B" w:themeColor="accent2" w:themeShade="80"/>
+        </w:rPr>
+        <w:t xml:space="preserve"> link</w:t>
+      </w:r>
+    </w:p>
+    <w:p>
+      <w:pPr>
+        <w:pStyle w:val="ListParagraph"/>
+        <w:numPr>
+          <w:ilvl w:val="0"/>
+          <w:numId w:val="3"/>
+        </w:numPr>
+        <w:rPr>
+          <w:rFonts w:ascii="Courier New" w:hAnsi="Courier New" w:cs="Courier New"/>
+          <w:b/>
+          <w:color w:val="833C0B" w:themeColor="accent2" w:themeShade="80"/>
+        </w:rPr>
+      </w:pPr>
+      <w:proofErr w:type="spellStart"/>
+      <w:r>
+        <w:rPr>
+          <w:rFonts w:ascii="Courier New" w:hAnsi="Courier New" w:cs="Courier New"/>
+          <w:b/>
+          <w:color w:val="833C0B" w:themeColor="accent2" w:themeShade="80"/>
+        </w:rPr>
+        <w:t>ip</w:t>
+      </w:r>
+      <w:proofErr w:type="spellEnd"/>
+      <w:r>
+        <w:rPr>
+          <w:rFonts w:ascii="Courier New" w:hAnsi="Courier New" w:cs="Courier New"/>
+          <w:b/>
+          <w:color w:val="833C0B" w:themeColor="accent2" w:themeShade="80"/>
+        </w:rPr>
+        <w:t xml:space="preserve"> </w:t>
+      </w:r>
+      <w:proofErr w:type="spellStart"/>
+      <w:r>
+        <w:rPr>
+          <w:rFonts w:ascii="Courier New" w:hAnsi="Courier New" w:cs="Courier New"/>
+          <w:b/>
+          <w:color w:val="833C0B" w:themeColor="accent2" w:themeShade="80"/>
+        </w:rPr>
+        <w:t>netns</w:t>
+      </w:r>
+      <w:proofErr w:type="spellEnd"/>
+      <w:r>
+        <w:rPr>
+          <w:rFonts w:ascii="Courier New" w:hAnsi="Courier New" w:cs="Courier New"/>
+          <w:b/>
+          <w:color w:val="833C0B" w:themeColor="accent2" w:themeShade="80"/>
+        </w:rPr>
+        <w:t xml:space="preserve"> exec test1 </w:t>
+      </w:r>
+      <w:proofErr w:type="spellStart"/>
+      <w:r>
+        <w:rPr>
+          <w:rFonts w:ascii="Courier New" w:hAnsi="Courier New" w:cs="Courier New"/>
+          <w:b/>
+          <w:color w:val="833C0B" w:themeColor="accent2" w:themeShade="80"/>
+        </w:rPr>
+        <w:t>ip</w:t>
+      </w:r>
+      <w:proofErr w:type="spellEnd"/>
+      <w:r>
+        <w:rPr>
+          <w:rFonts w:ascii="Courier New" w:hAnsi="Courier New" w:cs="Courier New"/>
+          <w:b/>
+          <w:color w:val="833C0B" w:themeColor="accent2" w:themeShade="80"/>
+        </w:rPr>
+        <w:t xml:space="preserve"> link</w:t>
+      </w:r>
+    </w:p>
+    <w:p>
+      <w:pPr>
+        <w:pStyle w:val="ListParagraph"/>
+        <w:numPr>
+          <w:ilvl w:val="0"/>
+          <w:numId w:val="3"/>
+        </w:numPr>
+        <w:rPr>
+          <w:rFonts w:ascii="Courier New" w:hAnsi="Courier New" w:cs="Courier New"/>
+          <w:b/>
+          <w:color w:val="833C0B" w:themeColor="accent2" w:themeShade="80"/>
+        </w:rPr>
+      </w:pPr>
+      <w:proofErr w:type="spellStart"/>
+      <w:r>
+        <w:rPr>
+          <w:rFonts w:ascii="Courier New" w:hAnsi="Courier New" w:cs="Courier New"/>
+          <w:b/>
+          <w:color w:val="833C0B" w:themeColor="accent2" w:themeShade="80"/>
+        </w:rPr>
+        <w:t>ip</w:t>
+      </w:r>
+      <w:proofErr w:type="spellEnd"/>
+      <w:r>
+        <w:rPr>
+          <w:rFonts w:ascii="Courier New" w:hAnsi="Courier New" w:cs="Courier New"/>
+          <w:b/>
+          <w:color w:val="833C0B" w:themeColor="accent2" w:themeShade="80"/>
+        </w:rPr>
+        <w:t xml:space="preserve"> </w:t>
+      </w:r>
+      <w:proofErr w:type="spellStart"/>
+      <w:r>
+        <w:rPr>
+          <w:rFonts w:ascii="Courier New" w:hAnsi="Courier New" w:cs="Courier New"/>
+          <w:b/>
+          <w:color w:val="833C0B" w:themeColor="accent2" w:themeShade="80"/>
+        </w:rPr>
+        <w:t>netns</w:t>
+      </w:r>
+      <w:proofErr w:type="spellEnd"/>
+      <w:r>
+        <w:rPr>
+          <w:rFonts w:ascii="Courier New" w:hAnsi="Courier New" w:cs="Courier New"/>
+          <w:b/>
+          <w:color w:val="833C0B" w:themeColor="accent2" w:themeShade="80"/>
+        </w:rPr>
+        <w:t xml:space="preserve"> exec test1 ping 192.168.1.1</w:t>
+      </w:r>
+    </w:p>
+    <w:p>
+      <w:pPr>
+        <w:pStyle w:val="ListParagraph"/>
+        <w:numPr>
+          <w:ilvl w:val="0"/>
+          <w:numId w:val="3"/>
+        </w:numPr>
+        <w:rPr>
+          <w:rFonts w:ascii="Courier New" w:hAnsi="Courier New" w:cs="Courier New"/>
+          <w:b/>
+          <w:color w:val="833C0B" w:themeColor="accent2" w:themeShade="80"/>
+        </w:rPr>
+      </w:pPr>
+      <w:proofErr w:type="spellStart"/>
+      <w:r>
+        <w:rPr>
+          <w:rFonts w:ascii="Courier New" w:hAnsi="Courier New" w:cs="Courier New"/>
+          <w:b/>
+          <w:color w:val="833C0B" w:themeColor="accent2" w:themeShade="80"/>
+        </w:rPr>
+        <w:t>ip</w:t>
+      </w:r>
+      <w:proofErr w:type="spellEnd"/>
+      <w:r>
+        <w:rPr>
+          <w:rFonts w:ascii="Courier New" w:hAnsi="Courier New" w:cs="Courier New"/>
+          <w:b/>
+          <w:color w:val="833C0B" w:themeColor="accent2" w:themeShade="80"/>
+        </w:rPr>
+        <w:t xml:space="preserve"> </w:t>
+      </w:r>
+      <w:proofErr w:type="spellStart"/>
+      <w:r>
+        <w:rPr>
+          <w:rFonts w:ascii="Courier New" w:hAnsi="Courier New" w:cs="Courier New"/>
+          <w:b/>
+          <w:color w:val="833C0B" w:themeColor="accent2" w:themeShade="80"/>
+        </w:rPr>
+        <w:t>netns</w:t>
+      </w:r>
+      <w:proofErr w:type="spellEnd"/>
+      <w:r>
+        <w:rPr>
+          <w:rFonts w:ascii="Courier New" w:hAnsi="Courier New" w:cs="Courier New"/>
+          <w:b/>
+          <w:color w:val="833C0B" w:themeColor="accent2" w:themeShade="80"/>
+        </w:rPr>
+        <w:t xml:space="preserve"> exec test1 </w:t>
+      </w:r>
+      <w:proofErr w:type="spellStart"/>
+      <w:r>
+        <w:rPr>
+          <w:rFonts w:ascii="Courier New" w:hAnsi="Courier New" w:cs="Courier New"/>
+          <w:b/>
+          <w:color w:val="833C0B" w:themeColor="accent2" w:themeShade="80"/>
+        </w:rPr>
+        <w:t>ip</w:t>
+      </w:r>
+      <w:proofErr w:type="spellEnd"/>
+      <w:r>
+        <w:rPr>
+          <w:rFonts w:ascii="Courier New" w:hAnsi="Courier New" w:cs="Courier New"/>
+          <w:b/>
+          <w:color w:val="833C0B" w:themeColor="accent2" w:themeShade="80"/>
+        </w:rPr>
+        <w:t xml:space="preserve"> a</w:t>
+      </w:r>
     </w:p>
     <w:p/>
     <w:p>
@@ -1578,6 +2512,8 @@
           <w:szCs w:val="20"/>
         </w:rPr>
       </w:pPr>
+      <w:bookmarkStart w:id="0" w:name="_GoBack"/>
+      <w:bookmarkEnd w:id="0"/>
     </w:p>
     <w:sectPr>
       <w:pgSz w:w="11906" w:h="16838"/>
@@ -1594,6 +2530,92 @@
 <file path=word/numbering.xml><?xml version="1.0" encoding="utf-8"?>
 <w:numbering xmlns:wpc="http://schemas.microsoft.com/office/word/2010/wordprocessingCanvas" xmlns:cx="http://schemas.microsoft.com/office/drawing/2014/chartex" xmlns:cx1="http://schemas.microsoft.com/office/drawing/2015/9/8/chartex" xmlns:cx2="http://schemas.microsoft.com/office/drawing/2015/10/21/chartex" xmlns:mc="http://schemas.openxmlformats.org/markup-compatibility/2006" xmlns:o="urn:schemas-microsoft-com:office:office" xmlns:r="http://schemas.openxmlformats.org/officeDocument/2006/relationships" xmlns:m="http://schemas.openxmlformats.org/officeDocument/2006/math" xmlns:v="urn:schemas-microsoft-com:vml" xmlns:wp14="http://schemas.microsoft.com/office/word/2010/wordprocessingDrawing" xmlns:wp="http://schemas.openxmlformats.org/drawingml/2006/wordprocessingDrawing" xmlns:w10="urn:schemas-microsoft-com:office:word" xmlns:w="http://schemas.openxmlformats.org/wordprocessingml/2006/main" xmlns:w14="http://schemas.microsoft.com/office/word/2010/wordml" xmlns:w15="http://schemas.microsoft.com/office/word/2012/wordml" xmlns:w16se="http://schemas.microsoft.com/office/word/2015/wordml/symex" xmlns:wpg="http://schemas.microsoft.com/office/word/2010/wordprocessingGroup" xmlns:wpi="http://schemas.microsoft.com/office/word/2010/wordprocessingInk" xmlns:wne="http://schemas.microsoft.com/office/word/2006/wordml" xmlns:wps="http://schemas.microsoft.com/office/word/2010/wordprocessingShape" mc:Ignorable="w14 w15 w16se wp14">
   <w:abstractNum w:abstractNumId="0" w15:restartNumberingAfterBreak="0">
+    <w:nsid w:val="147F04E6"/>
+    <w:multiLevelType w:val="hybridMultilevel"/>
+    <w:tmpl w:val="78549E06"/>
+    <w:lvl w:ilvl="0" w:tplc="4009000F">
+      <w:start w:val="1"/>
+      <w:numFmt w:val="decimal"/>
+      <w:lvlText w:val="%1."/>
+      <w:lvlJc w:val="left"/>
+      <w:pPr>
+        <w:ind w:left="1440" w:hanging="360"/>
+      </w:pPr>
+    </w:lvl>
+    <w:lvl w:ilvl="1" w:tplc="40090019" w:tentative="1">
+      <w:start w:val="1"/>
+      <w:numFmt w:val="lowerLetter"/>
+      <w:lvlText w:val="%2."/>
+      <w:lvlJc w:val="left"/>
+      <w:pPr>
+        <w:ind w:left="2160" w:hanging="360"/>
+      </w:pPr>
+    </w:lvl>
+    <w:lvl w:ilvl="2" w:tplc="4009001B" w:tentative="1">
+      <w:start w:val="1"/>
+      <w:numFmt w:val="lowerRoman"/>
+      <w:lvlText w:val="%3."/>
+      <w:lvlJc w:val="right"/>
+      <w:pPr>
+        <w:ind w:left="2880" w:hanging="180"/>
+      </w:pPr>
+    </w:lvl>
+    <w:lvl w:ilvl="3" w:tplc="4009000F" w:tentative="1">
+      <w:start w:val="1"/>
+      <w:numFmt w:val="decimal"/>
+      <w:lvlText w:val="%4."/>
+      <w:lvlJc w:val="left"/>
+      <w:pPr>
+        <w:ind w:left="3600" w:hanging="360"/>
+      </w:pPr>
+    </w:lvl>
+    <w:lvl w:ilvl="4" w:tplc="40090019" w:tentative="1">
+      <w:start w:val="1"/>
+      <w:numFmt w:val="lowerLetter"/>
+      <w:lvlText w:val="%5."/>
+      <w:lvlJc w:val="left"/>
+      <w:pPr>
+        <w:ind w:left="4320" w:hanging="360"/>
+      </w:pPr>
+    </w:lvl>
+    <w:lvl w:ilvl="5" w:tplc="4009001B" w:tentative="1">
+      <w:start w:val="1"/>
+      <w:numFmt w:val="lowerRoman"/>
+      <w:lvlText w:val="%6."/>
+      <w:lvlJc w:val="right"/>
+      <w:pPr>
+        <w:ind w:left="5040" w:hanging="180"/>
+      </w:pPr>
+    </w:lvl>
+    <w:lvl w:ilvl="6" w:tplc="4009000F" w:tentative="1">
+      <w:start w:val="1"/>
+      <w:numFmt w:val="decimal"/>
+      <w:lvlText w:val="%7."/>
+      <w:lvlJc w:val="left"/>
+      <w:pPr>
+        <w:ind w:left="5760" w:hanging="360"/>
+      </w:pPr>
+    </w:lvl>
+    <w:lvl w:ilvl="7" w:tplc="40090019" w:tentative="1">
+      <w:start w:val="1"/>
+      <w:numFmt w:val="lowerLetter"/>
+      <w:lvlText w:val="%8."/>
+      <w:lvlJc w:val="left"/>
+      <w:pPr>
+        <w:ind w:left="6480" w:hanging="360"/>
+      </w:pPr>
+    </w:lvl>
+    <w:lvl w:ilvl="8" w:tplc="4009001B" w:tentative="1">
+      <w:start w:val="1"/>
+      <w:numFmt w:val="lowerRoman"/>
+      <w:lvlText w:val="%9."/>
+      <w:lvlJc w:val="right"/>
+      <w:pPr>
+        <w:ind w:left="7200" w:hanging="180"/>
+      </w:pPr>
+    </w:lvl>
+  </w:abstractNum>
+  <w:abstractNum w:abstractNumId="1" w15:restartNumberingAfterBreak="0">
     <w:nsid w:val="5F0F151A"/>
     <w:multiLevelType w:val="hybridMultilevel"/>
     <w:tmpl w:val="9C365C90"/>
@@ -1706,7 +2728,7 @@
       </w:rPr>
     </w:lvl>
   </w:abstractNum>
-  <w:abstractNum w:abstractNumId="1" w15:restartNumberingAfterBreak="0">
+  <w:abstractNum w:abstractNumId="2" w15:restartNumberingAfterBreak="0">
     <w:nsid w:val="7FE37355"/>
     <w:multiLevelType w:val="hybridMultilevel"/>
     <w:tmpl w:val="A2CCFE98"/>
@@ -1820,9 +2842,12 @@
     </w:lvl>
   </w:abstractNum>
   <w:num w:numId="1">
+    <w:abstractNumId w:val="2"/>
+  </w:num>
+  <w:num w:numId="2">
     <w:abstractNumId w:val="1"/>
   </w:num>
-  <w:num w:numId="2">
+  <w:num w:numId="3">
     <w:abstractNumId w:val="0"/>
   </w:num>
 </w:numbering>

</xml_diff>

<commit_message>
Docker File Build & Execution Final
</commit_message>
<xml_diff>
--- a/DockerFile_Build_Execution.docx
+++ b/DockerFile_Build_Execution.docx
@@ -222,52 +222,98 @@
                             </wps:style>
                             <wps:txbx>
                               <w:txbxContent>
-                                <w:sdt>
-                                  <w:sdtPr>
+                                <w:p>
+                                  <w:pPr>
+                                    <w:pStyle w:val="NoSpacing"/>
+                                    <w:jc w:val="center"/>
                                     <w:rPr>
                                       <w:rFonts w:ascii="Courier New" w:eastAsiaTheme="majorEastAsia" w:hAnsi="Courier New" w:cs="Courier New"/>
                                       <w:b/>
                                       <w:caps/>
                                       <w:color w:val="5B9BD5" w:themeColor="accent1"/>
-                                      <w:sz w:val="72"/>
-                                      <w:szCs w:val="72"/>
+                                      <w:sz w:val="48"/>
+                                      <w:szCs w:val="48"/>
                                     </w:rPr>
-                                    <w:alias w:val="Title"/>
-                                    <w:tag w:val=""/>
-                                    <w:id w:val="-9991715"/>
-                                    <w:dataBinding w:prefixMappings="xmlns:ns0='http://purl.org/dc/elements/1.1/' xmlns:ns1='http://schemas.openxmlformats.org/package/2006/metadata/core-properties' " w:xpath="/ns1:coreProperties[1]/ns0:title[1]" w:storeItemID="{6C3C8BC8-F283-45AE-878A-BAB7291924A1}"/>
-                                    <w:text/>
-                                  </w:sdtPr>
-                                  <w:sdtEndPr/>
-                                  <w:sdtContent>
-                                    <w:p>
-                                      <w:pPr>
-                                        <w:pStyle w:val="NoSpacing"/>
-                                        <w:jc w:val="center"/>
-                                        <w:rPr>
-                                          <w:rFonts w:ascii="Courier New" w:eastAsiaTheme="majorEastAsia" w:hAnsi="Courier New" w:cs="Courier New"/>
-                                          <w:b/>
-                                          <w:caps/>
-                                          <w:color w:val="5B9BD5" w:themeColor="accent1"/>
-                                          <w:sz w:val="72"/>
-                                          <w:szCs w:val="72"/>
-                                        </w:rPr>
-                                      </w:pPr>
+                                  </w:pPr>
+                                  <w:sdt>
+                                    <w:sdtPr>
+                                      <w:rPr>
+                                        <w:rFonts w:ascii="Courier New" w:eastAsiaTheme="majorEastAsia" w:hAnsi="Courier New" w:cs="Courier New"/>
+                                        <w:b/>
+                                        <w:caps/>
+                                        <w:color w:val="5B9BD5" w:themeColor="accent1"/>
+                                        <w:sz w:val="48"/>
+                                        <w:szCs w:val="48"/>
+                                      </w:rPr>
+                                      <w:alias w:val="Title"/>
+                                      <w:tag w:val=""/>
+                                      <w:id w:val="-9991715"/>
+                                      <w:dataBinding w:prefixMappings="xmlns:ns0='http://purl.org/dc/elements/1.1/' xmlns:ns1='http://schemas.openxmlformats.org/package/2006/metadata/core-properties' " w:xpath="/ns1:coreProperties[1]/ns0:title[1]" w:storeItemID="{6C3C8BC8-F283-45AE-878A-BAB7291924A1}"/>
+                                      <w:text/>
+                                    </w:sdtPr>
+                                    <w:sdtEndPr/>
+                                    <w:sdtContent>
                                       <w:r>
                                         <w:rPr>
                                           <w:rFonts w:ascii="Courier New" w:eastAsiaTheme="majorEastAsia" w:hAnsi="Courier New" w:cs="Courier New"/>
                                           <w:b/>
                                           <w:caps/>
                                           <w:color w:val="5B9BD5" w:themeColor="accent1"/>
-                                          <w:sz w:val="72"/>
-                                          <w:szCs w:val="72"/>
+                                          <w:sz w:val="48"/>
+                                          <w:szCs w:val="48"/>
                                           <w:lang w:val="en-IN"/>
                                         </w:rPr>
                                         <w:t>Docker file</w:t>
                                       </w:r>
-                                    </w:p>
-                                  </w:sdtContent>
-                                </w:sdt>
+                                    </w:sdtContent>
+                                  </w:sdt>
+                                  <w:r>
+                                    <w:rPr>
+                                      <w:rFonts w:ascii="Courier New" w:eastAsiaTheme="majorEastAsia" w:hAnsi="Courier New" w:cs="Courier New"/>
+                                      <w:b/>
+                                      <w:caps/>
+                                      <w:color w:val="5B9BD5" w:themeColor="accent1"/>
+                                      <w:sz w:val="48"/>
+                                      <w:szCs w:val="48"/>
+                                    </w:rPr>
+                                    <w:t xml:space="preserve"> </w:t>
+                                  </w:r>
+                                  <w:r>
+                                    <w:rPr>
+                                      <w:rFonts w:ascii="Courier New" w:eastAsiaTheme="majorEastAsia" w:hAnsi="Courier New" w:cs="Courier New"/>
+                                      <w:b/>
+                                      <w:caps/>
+                                      <w:color w:val="5B9BD5" w:themeColor="accent1"/>
+                                      <w:sz w:val="48"/>
+                                      <w:szCs w:val="48"/>
+                                    </w:rPr>
+                                    <w:t xml:space="preserve">- </w:t>
+                                  </w:r>
+                                  <w:r>
+                                    <w:rPr>
+                                      <w:rFonts w:ascii="Courier New" w:eastAsiaTheme="majorEastAsia" w:hAnsi="Courier New" w:cs="Courier New"/>
+                                      <w:b/>
+                                      <w:caps/>
+                                      <w:color w:val="5B9BD5" w:themeColor="accent1"/>
+                                      <w:sz w:val="48"/>
+                                      <w:szCs w:val="48"/>
+                                    </w:rPr>
+                                    <w:t>b</w:t>
+                                  </w:r>
+                                  <w:bookmarkStart w:id="0" w:name="_GoBack"/>
+                                  <w:bookmarkEnd w:id="0"/>
+                                  <w:r>
+                                    <w:rPr>
+                                      <w:rFonts w:ascii="Courier New" w:eastAsiaTheme="majorEastAsia" w:hAnsi="Courier New" w:cs="Courier New"/>
+                                      <w:b/>
+                                      <w:caps/>
+                                      <w:color w:val="5B9BD5" w:themeColor="accent1"/>
+                                      <w:sz w:val="48"/>
+                                      <w:szCs w:val="48"/>
+                                    </w:rPr>
+                                    <w:t>uild &amp; execution</w:t>
+                                  </w:r>
+                                </w:p>
                               </w:txbxContent>
                             </wps:txbx>
                             <wps:bodyPr rot="0" spcFirstLastPara="0" vertOverflow="overflow" horzOverflow="overflow" vert="horz" wrap="square" lIns="457200" tIns="91440" rIns="457200" bIns="91440" numCol="1" spcCol="0" rtlCol="0" fromWordArt="0" anchor="ctr" anchorCtr="0" forceAA="0" compatLnSpc="1">
@@ -352,52 +398,98 @@
                     <v:shape id="Text Box 196" o:spid="_x0000_s1029" type="#_x0000_t202" style="position:absolute;left:68;top:13716;width:68580;height:27227;visibility:visible;mso-wrap-style:square;v-text-anchor:middle" o:gfxdata="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" fillcolor="white [3212]" stroked="f" strokeweight=".5pt">
                       <v:textbox inset="36pt,7.2pt,36pt,7.2pt">
                         <w:txbxContent>
-                          <w:sdt>
-                            <w:sdtPr>
+                          <w:p>
+                            <w:pPr>
+                              <w:pStyle w:val="NoSpacing"/>
+                              <w:jc w:val="center"/>
                               <w:rPr>
                                 <w:rFonts w:ascii="Courier New" w:eastAsiaTheme="majorEastAsia" w:hAnsi="Courier New" w:cs="Courier New"/>
                                 <w:b/>
                                 <w:caps/>
                                 <w:color w:val="5B9BD5" w:themeColor="accent1"/>
-                                <w:sz w:val="72"/>
-                                <w:szCs w:val="72"/>
+                                <w:sz w:val="48"/>
+                                <w:szCs w:val="48"/>
                               </w:rPr>
-                              <w:alias w:val="Title"/>
-                              <w:tag w:val=""/>
-                              <w:id w:val="-9991715"/>
-                              <w:dataBinding w:prefixMappings="xmlns:ns0='http://purl.org/dc/elements/1.1/' xmlns:ns1='http://schemas.openxmlformats.org/package/2006/metadata/core-properties' " w:xpath="/ns1:coreProperties[1]/ns0:title[1]" w:storeItemID="{6C3C8BC8-F283-45AE-878A-BAB7291924A1}"/>
-                              <w:text/>
-                            </w:sdtPr>
-                            <w:sdtEndPr/>
-                            <w:sdtContent>
-                              <w:p>
-                                <w:pPr>
-                                  <w:pStyle w:val="NoSpacing"/>
-                                  <w:jc w:val="center"/>
-                                  <w:rPr>
-                                    <w:rFonts w:ascii="Courier New" w:eastAsiaTheme="majorEastAsia" w:hAnsi="Courier New" w:cs="Courier New"/>
-                                    <w:b/>
-                                    <w:caps/>
-                                    <w:color w:val="5B9BD5" w:themeColor="accent1"/>
-                                    <w:sz w:val="72"/>
-                                    <w:szCs w:val="72"/>
-                                  </w:rPr>
-                                </w:pPr>
+                            </w:pPr>
+                            <w:sdt>
+                              <w:sdtPr>
+                                <w:rPr>
+                                  <w:rFonts w:ascii="Courier New" w:eastAsiaTheme="majorEastAsia" w:hAnsi="Courier New" w:cs="Courier New"/>
+                                  <w:b/>
+                                  <w:caps/>
+                                  <w:color w:val="5B9BD5" w:themeColor="accent1"/>
+                                  <w:sz w:val="48"/>
+                                  <w:szCs w:val="48"/>
+                                </w:rPr>
+                                <w:alias w:val="Title"/>
+                                <w:tag w:val=""/>
+                                <w:id w:val="-9991715"/>
+                                <w:dataBinding w:prefixMappings="xmlns:ns0='http://purl.org/dc/elements/1.1/' xmlns:ns1='http://schemas.openxmlformats.org/package/2006/metadata/core-properties' " w:xpath="/ns1:coreProperties[1]/ns0:title[1]" w:storeItemID="{6C3C8BC8-F283-45AE-878A-BAB7291924A1}"/>
+                                <w:text/>
+                              </w:sdtPr>
+                              <w:sdtEndPr/>
+                              <w:sdtContent>
                                 <w:r>
                                   <w:rPr>
                                     <w:rFonts w:ascii="Courier New" w:eastAsiaTheme="majorEastAsia" w:hAnsi="Courier New" w:cs="Courier New"/>
                                     <w:b/>
                                     <w:caps/>
                                     <w:color w:val="5B9BD5" w:themeColor="accent1"/>
-                                    <w:sz w:val="72"/>
-                                    <w:szCs w:val="72"/>
+                                    <w:sz w:val="48"/>
+                                    <w:szCs w:val="48"/>
                                     <w:lang w:val="en-IN"/>
                                   </w:rPr>
                                   <w:t>Docker file</w:t>
                                 </w:r>
-                              </w:p>
-                            </w:sdtContent>
-                          </w:sdt>
+                              </w:sdtContent>
+                            </w:sdt>
+                            <w:r>
+                              <w:rPr>
+                                <w:rFonts w:ascii="Courier New" w:eastAsiaTheme="majorEastAsia" w:hAnsi="Courier New" w:cs="Courier New"/>
+                                <w:b/>
+                                <w:caps/>
+                                <w:color w:val="5B9BD5" w:themeColor="accent1"/>
+                                <w:sz w:val="48"/>
+                                <w:szCs w:val="48"/>
+                              </w:rPr>
+                              <w:t xml:space="preserve"> </w:t>
+                            </w:r>
+                            <w:r>
+                              <w:rPr>
+                                <w:rFonts w:ascii="Courier New" w:eastAsiaTheme="majorEastAsia" w:hAnsi="Courier New" w:cs="Courier New"/>
+                                <w:b/>
+                                <w:caps/>
+                                <w:color w:val="5B9BD5" w:themeColor="accent1"/>
+                                <w:sz w:val="48"/>
+                                <w:szCs w:val="48"/>
+                              </w:rPr>
+                              <w:t xml:space="preserve">- </w:t>
+                            </w:r>
+                            <w:r>
+                              <w:rPr>
+                                <w:rFonts w:ascii="Courier New" w:eastAsiaTheme="majorEastAsia" w:hAnsi="Courier New" w:cs="Courier New"/>
+                                <w:b/>
+                                <w:caps/>
+                                <w:color w:val="5B9BD5" w:themeColor="accent1"/>
+                                <w:sz w:val="48"/>
+                                <w:szCs w:val="48"/>
+                              </w:rPr>
+                              <w:t>b</w:t>
+                            </w:r>
+                            <w:bookmarkStart w:id="1" w:name="_GoBack"/>
+                            <w:bookmarkEnd w:id="1"/>
+                            <w:r>
+                              <w:rPr>
+                                <w:rFonts w:ascii="Courier New" w:eastAsiaTheme="majorEastAsia" w:hAnsi="Courier New" w:cs="Courier New"/>
+                                <w:b/>
+                                <w:caps/>
+                                <w:color w:val="5B9BD5" w:themeColor="accent1"/>
+                                <w:sz w:val="48"/>
+                                <w:szCs w:val="48"/>
+                              </w:rPr>
+                              <w:t>uild &amp; execution</w:t>
+                            </w:r>
+                          </w:p>
                         </w:txbxContent>
                       </v:textbox>
                     </v:shape>
@@ -669,7 +761,7 @@
                     <pic:cNvPicPr/>
                   </pic:nvPicPr>
                   <pic:blipFill>
-                    <a:blip r:embed="rId5"/>
+                    <a:blip r:embed="rId7"/>
                     <a:stretch>
                       <a:fillRect/>
                     </a:stretch>
@@ -729,176 +821,6 @@
             <wp:extent cx="4305300" cy="1743075"/>
             <wp:effectExtent l="0" t="0" r="0" b="9525"/>
             <wp:docPr id="2" name="Picture 2"/>
-            <wp:cNvGraphicFramePr>
-              <a:graphicFrameLocks xmlns:a="http://schemas.openxmlformats.org/drawingml/2006/main" noChangeAspect="1"/>
-            </wp:cNvGraphicFramePr>
-            <a:graphic xmlns:a="http://schemas.openxmlformats.org/drawingml/2006/main">
-              <a:graphicData uri="http://schemas.openxmlformats.org/drawingml/2006/picture">
-                <pic:pic xmlns:pic="http://schemas.openxmlformats.org/drawingml/2006/picture">
-                  <pic:nvPicPr>
-                    <pic:cNvPr id="1" name=""/>
-                    <pic:cNvPicPr/>
-                  </pic:nvPicPr>
-                  <pic:blipFill>
-                    <a:blip r:embed="rId6"/>
-                    <a:stretch>
-                      <a:fillRect/>
-                    </a:stretch>
-                  </pic:blipFill>
-                  <pic:spPr>
-                    <a:xfrm>
-                      <a:off x="0" y="0"/>
-                      <a:ext cx="4305300" cy="1743075"/>
-                    </a:xfrm>
-                    <a:prstGeom prst="rect">
-                      <a:avLst/>
-                    </a:prstGeom>
-                  </pic:spPr>
-                </pic:pic>
-              </a:graphicData>
-            </a:graphic>
-          </wp:inline>
-        </w:drawing>
-      </w:r>
-    </w:p>
-    <w:p>
-      <w:pPr>
-        <w:pStyle w:val="ListParagraph"/>
-      </w:pPr>
-    </w:p>
-    <w:p>
-      <w:pPr>
-        <w:pStyle w:val="ListParagraph"/>
-        <w:numPr>
-          <w:ilvl w:val="0"/>
-          <w:numId w:val="2"/>
-        </w:numPr>
-        <w:rPr>
-          <w:b/>
-        </w:rPr>
-      </w:pPr>
-      <w:r>
-        <w:t xml:space="preserve">Second </w:t>
-      </w:r>
-      <w:r>
-        <w:t xml:space="preserve">create </w:t>
-      </w:r>
-      <w:r>
-        <w:t xml:space="preserve">python app file: </w:t>
-      </w:r>
-      <w:r>
-        <w:rPr>
-          <w:rFonts w:ascii="Courier New" w:hAnsi="Courier New" w:cs="Courier New"/>
-          <w:b/>
-          <w:color w:val="833C0B" w:themeColor="accent2" w:themeShade="80"/>
-        </w:rPr>
-        <w:t>vi app.py</w:t>
-      </w:r>
-    </w:p>
-    <w:p>
-      <w:r>
-        <w:rPr>
-          <w:noProof/>
-          <w:lang w:eastAsia="en-IN"/>
-        </w:rPr>
-        <w:drawing>
-          <wp:inline distT="0" distB="0" distL="0" distR="0" wp14:anchorId="0D755E30" wp14:editId="41CE0226">
-            <wp:extent cx="3581400" cy="1981200"/>
-            <wp:effectExtent l="0" t="0" r="0" b="0"/>
-            <wp:docPr id="3" name="Picture 3"/>
-            <wp:cNvGraphicFramePr>
-              <a:graphicFrameLocks xmlns:a="http://schemas.openxmlformats.org/drawingml/2006/main" noChangeAspect="1"/>
-            </wp:cNvGraphicFramePr>
-            <a:graphic xmlns:a="http://schemas.openxmlformats.org/drawingml/2006/main">
-              <a:graphicData uri="http://schemas.openxmlformats.org/drawingml/2006/picture">
-                <pic:pic xmlns:pic="http://schemas.openxmlformats.org/drawingml/2006/picture">
-                  <pic:nvPicPr>
-                    <pic:cNvPr id="1" name=""/>
-                    <pic:cNvPicPr/>
-                  </pic:nvPicPr>
-                  <pic:blipFill>
-                    <a:blip r:embed="rId7"/>
-                    <a:stretch>
-                      <a:fillRect/>
-                    </a:stretch>
-                  </pic:blipFill>
-                  <pic:spPr>
-                    <a:xfrm>
-                      <a:off x="0" y="0"/>
-                      <a:ext cx="3581400" cy="1981200"/>
-                    </a:xfrm>
-                    <a:prstGeom prst="rect">
-                      <a:avLst/>
-                    </a:prstGeom>
-                  </pic:spPr>
-                </pic:pic>
-              </a:graphicData>
-            </a:graphic>
-          </wp:inline>
-        </w:drawing>
-      </w:r>
-    </w:p>
-    <w:p>
-      <w:pPr>
-        <w:pStyle w:val="ListParagraph"/>
-      </w:pPr>
-    </w:p>
-    <w:p>
-      <w:pPr>
-        <w:pStyle w:val="ListParagraph"/>
-        <w:numPr>
-          <w:ilvl w:val="0"/>
-          <w:numId w:val="2"/>
-        </w:numPr>
-      </w:pPr>
-      <w:r>
-        <w:lastRenderedPageBreak/>
-        <w:t xml:space="preserve">Third Create </w:t>
-      </w:r>
-      <w:r>
-        <w:t>Requirement</w:t>
-      </w:r>
-      <w:r>
-        <w:t xml:space="preserve"> </w:t>
-      </w:r>
-      <w:r>
-        <w:t xml:space="preserve">Flask: </w:t>
-      </w:r>
-      <w:r>
-        <w:rPr>
-          <w:rFonts w:ascii="Courier New" w:hAnsi="Courier New" w:cs="Courier New"/>
-          <w:b/>
-          <w:color w:val="833C0B" w:themeColor="accent2" w:themeShade="80"/>
-        </w:rPr>
-        <w:t>vi requirement.txt</w:t>
-      </w:r>
-      <w:r>
-        <w:rPr>
-          <w:b/>
-        </w:rPr>
-        <w:t xml:space="preserve">  </w:t>
-      </w:r>
-      <w:r>
-        <w:rPr>
-          <w:b/>
-        </w:rPr>
-        <w:sym w:font="Wingdings" w:char="F0E0"/>
-      </w:r>
-      <w:r>
-        <w:t xml:space="preserve"> which run necessary flask files</w:t>
-      </w:r>
-    </w:p>
-    <w:p>
-      <w:r>
-        <w:rPr>
-          <w:noProof/>
-          <w:lang w:eastAsia="en-IN"/>
-        </w:rPr>
-        <w:drawing>
-          <wp:inline distT="0" distB="0" distL="0" distR="0" wp14:anchorId="52FAB9C6" wp14:editId="72C08437">
-            <wp:extent cx="2352675" cy="298450"/>
-            <wp:effectExtent l="0" t="0" r="9525" b="6350"/>
-            <wp:docPr id="4" name="Picture 4"/>
             <wp:cNvGraphicFramePr>
               <a:graphicFrameLocks xmlns:a="http://schemas.openxmlformats.org/drawingml/2006/main" noChangeAspect="1"/>
             </wp:cNvGraphicFramePr>
@@ -918,7 +840,7 @@
                   <pic:spPr>
                     <a:xfrm>
                       <a:off x="0" y="0"/>
-                      <a:ext cx="2352675" cy="298450"/>
+                      <a:ext cx="4305300" cy="1743075"/>
                     </a:xfrm>
                     <a:prstGeom prst="rect">
                       <a:avLst/>
@@ -943,159 +865,39 @@
           <w:ilvl w:val="0"/>
           <w:numId w:val="2"/>
         </w:numPr>
-      </w:pPr>
-      <w:r>
-        <w:t xml:space="preserve">Now build docker file: </w:t>
-      </w:r>
-      <w:r>
-        <w:rPr>
-          <w:rFonts w:ascii="Courier New" w:hAnsi="Courier New" w:cs="Courier New"/>
-          <w:b/>
-          <w:color w:val="833C0B" w:themeColor="accent2" w:themeShade="80"/>
-        </w:rPr>
-        <w:t xml:space="preserve">docker </w:t>
-      </w:r>
-      <w:proofErr w:type="gramStart"/>
-      <w:r>
-        <w:rPr>
-          <w:rFonts w:ascii="Courier New" w:hAnsi="Courier New" w:cs="Courier New"/>
-          <w:b/>
-          <w:color w:val="833C0B" w:themeColor="accent2" w:themeShade="80"/>
-        </w:rPr>
-        <w:t>build .</w:t>
-      </w:r>
-      <w:proofErr w:type="gramEnd"/>
-      <w:r>
-        <w:rPr>
-          <w:rFonts w:ascii="Courier New" w:hAnsi="Courier New" w:cs="Courier New"/>
-          <w:b/>
-          <w:color w:val="833C0B" w:themeColor="accent2" w:themeShade="80"/>
-        </w:rPr>
-        <w:t xml:space="preserve"> -t </w:t>
-      </w:r>
-      <w:proofErr w:type="gramStart"/>
-      <w:r>
-        <w:rPr>
-          <w:rFonts w:ascii="Courier New" w:hAnsi="Courier New" w:cs="Courier New"/>
-          <w:b/>
-          <w:color w:val="833C0B" w:themeColor="accent2" w:themeShade="80"/>
-        </w:rPr>
-        <w:t>pythondemo:V.</w:t>
-      </w:r>
-      <w:proofErr w:type="gramEnd"/>
-      <w:r>
-        <w:rPr>
-          <w:rFonts w:ascii="Courier New" w:hAnsi="Courier New" w:cs="Courier New"/>
-          <w:b/>
-          <w:color w:val="833C0B" w:themeColor="accent2" w:themeShade="80"/>
-        </w:rPr>
-        <w:t>1.0</w:t>
-      </w:r>
-    </w:p>
-    <w:p>
-      <w:pPr>
-        <w:pStyle w:val="ListParagraph"/>
-        <w:rPr>
-          <w:b/>
-          <w:color w:val="833C0B" w:themeColor="accent2" w:themeShade="80"/>
-        </w:rPr>
-      </w:pPr>
-    </w:p>
-    <w:p>
-      <w:pPr>
-        <w:pStyle w:val="ListParagraph"/>
-        <w:rPr>
-          <w:b/>
-          <w:color w:val="F7CAAC" w:themeColor="accent2" w:themeTint="66"/>
-        </w:rPr>
-      </w:pPr>
-      <w:r>
-        <w:rPr>
-          <w:b/>
-          <w:color w:val="F7CAAC" w:themeColor="accent2" w:themeTint="66"/>
-        </w:rPr>
-        <w:t xml:space="preserve">Docker </w:t>
-      </w:r>
-      <w:proofErr w:type="gramStart"/>
-      <w:r>
-        <w:rPr>
-          <w:b/>
-          <w:color w:val="F7CAAC" w:themeColor="accent2" w:themeTint="66"/>
-        </w:rPr>
-        <w:t>build .</w:t>
-      </w:r>
-      <w:proofErr w:type="gramEnd"/>
-      <w:r>
-        <w:rPr>
-          <w:b/>
-          <w:color w:val="F7CAAC" w:themeColor="accent2" w:themeTint="66"/>
-        </w:rPr>
-        <w:t xml:space="preserve"> -</w:t>
-      </w:r>
-      <w:proofErr w:type="gramStart"/>
-      <w:r>
-        <w:rPr>
-          <w:b/>
-          <w:color w:val="F7CAAC" w:themeColor="accent2" w:themeTint="66"/>
-        </w:rPr>
-        <w:t>t(</w:t>
-      </w:r>
-      <w:proofErr w:type="gramEnd"/>
-      <w:r>
-        <w:rPr>
-          <w:b/>
-          <w:color w:val="F7CAAC" w:themeColor="accent2" w:themeTint="66"/>
-        </w:rPr>
-        <w:t>tag</w:t>
-      </w:r>
-      <w:r>
-        <w:rPr>
-          <w:b/>
-          <w:color w:val="F7CAAC" w:themeColor="accent2" w:themeTint="66"/>
-        </w:rPr>
-        <w:t xml:space="preserve"> name</w:t>
-      </w:r>
-      <w:r>
-        <w:rPr>
-          <w:b/>
-          <w:color w:val="F7CAAC" w:themeColor="accent2" w:themeTint="66"/>
-        </w:rPr>
-        <w:t>)  pythondemo(</w:t>
-      </w:r>
-      <w:proofErr w:type="spellStart"/>
-      <w:r>
-        <w:rPr>
-          <w:b/>
-          <w:color w:val="F7CAAC" w:themeColor="accent2" w:themeTint="66"/>
-        </w:rPr>
-        <w:t>NameOfApp</w:t>
-      </w:r>
-      <w:proofErr w:type="spellEnd"/>
-      <w:r>
-        <w:rPr>
-          <w:b/>
-          <w:color w:val="F7CAAC" w:themeColor="accent2" w:themeTint="66"/>
-        </w:rPr>
-        <w:t>):latest(Version)</w:t>
-      </w:r>
-    </w:p>
-    <w:p>
-      <w:pPr>
-        <w:rPr>
-          <w:b/>
-          <w:color w:val="F7CAAC" w:themeColor="accent2" w:themeTint="66"/>
-        </w:rPr>
-      </w:pPr>
+        <w:rPr>
+          <w:b/>
+        </w:rPr>
+      </w:pPr>
+      <w:r>
+        <w:t xml:space="preserve">Second </w:t>
+      </w:r>
+      <w:r>
+        <w:t xml:space="preserve">create </w:t>
+      </w:r>
+      <w:r>
+        <w:t xml:space="preserve">python app file: </w:t>
+      </w:r>
+      <w:r>
+        <w:rPr>
+          <w:rFonts w:ascii="Courier New" w:hAnsi="Courier New" w:cs="Courier New"/>
+          <w:b/>
+          <w:color w:val="833C0B" w:themeColor="accent2" w:themeShade="80"/>
+        </w:rPr>
+        <w:t>vi app.py</w:t>
+      </w:r>
+    </w:p>
+    <w:p>
       <w:r>
         <w:rPr>
           <w:noProof/>
           <w:lang w:eastAsia="en-IN"/>
         </w:rPr>
         <w:drawing>
-          <wp:inline distT="0" distB="0" distL="0" distR="0" wp14:anchorId="56EF53C4" wp14:editId="29BA7CD0">
-            <wp:extent cx="5731510" cy="184785"/>
-            <wp:effectExtent l="0" t="0" r="2540" b="5715"/>
-            <wp:docPr id="6" name="Picture 6"/>
+          <wp:inline distT="0" distB="0" distL="0" distR="0" wp14:anchorId="0D755E30" wp14:editId="41CE0226">
+            <wp:extent cx="3581400" cy="1981200"/>
+            <wp:effectExtent l="0" t="0" r="0" b="0"/>
+            <wp:docPr id="3" name="Picture 3"/>
             <wp:cNvGraphicFramePr>
               <a:graphicFrameLocks xmlns:a="http://schemas.openxmlformats.org/drawingml/2006/main" noChangeAspect="1"/>
             </wp:cNvGraphicFramePr>
@@ -1115,7 +917,7 @@
                   <pic:spPr>
                     <a:xfrm>
                       <a:off x="0" y="0"/>
-                      <a:ext cx="5731510" cy="184785"/>
+                      <a:ext cx="3581400" cy="1981200"/>
                     </a:xfrm>
                     <a:prstGeom prst="rect">
                       <a:avLst/>
@@ -1132,46 +934,63 @@
       <w:pPr>
         <w:pStyle w:val="ListParagraph"/>
       </w:pPr>
-      <w:r>
-        <w:t xml:space="preserve">Docker </w:t>
-      </w:r>
-      <w:r>
-        <w:t xml:space="preserve">image will get created with name </w:t>
-      </w:r>
-      <w:r>
-        <w:t>“</w:t>
-      </w:r>
-      <w:proofErr w:type="gramStart"/>
-      <w:r>
-        <w:rPr>
-          <w:b/>
-        </w:rPr>
-        <w:t>pythondemo</w:t>
-      </w:r>
-      <w:r>
-        <w:rPr>
-          <w:b/>
-        </w:rPr>
-        <w:t>“</w:t>
-      </w:r>
-      <w:proofErr w:type="gramEnd"/>
-    </w:p>
-    <w:p>
-      <w:pPr>
-        <w:rPr>
-          <w:color w:val="F7CAAC" w:themeColor="accent2" w:themeTint="66"/>
-        </w:rPr>
-      </w:pPr>
+    </w:p>
+    <w:p>
+      <w:pPr>
+        <w:pStyle w:val="ListParagraph"/>
+        <w:numPr>
+          <w:ilvl w:val="0"/>
+          <w:numId w:val="2"/>
+        </w:numPr>
+      </w:pPr>
+      <w:r>
+        <w:lastRenderedPageBreak/>
+        <w:t xml:space="preserve">Third Create </w:t>
+      </w:r>
+      <w:r>
+        <w:t>Requirement</w:t>
+      </w:r>
+      <w:r>
+        <w:t xml:space="preserve"> </w:t>
+      </w:r>
+      <w:r>
+        <w:t xml:space="preserve">Flask: </w:t>
+      </w:r>
+      <w:r>
+        <w:rPr>
+          <w:rFonts w:ascii="Courier New" w:hAnsi="Courier New" w:cs="Courier New"/>
+          <w:b/>
+          <w:color w:val="833C0B" w:themeColor="accent2" w:themeShade="80"/>
+        </w:rPr>
+        <w:t>vi requirement.txt</w:t>
+      </w:r>
+      <w:r>
+        <w:rPr>
+          <w:b/>
+        </w:rPr>
+        <w:t xml:space="preserve">  </w:t>
+      </w:r>
+      <w:r>
+        <w:rPr>
+          <w:b/>
+        </w:rPr>
+        <w:sym w:font="Wingdings" w:char="F0E0"/>
+      </w:r>
+      <w:r>
+        <w:t xml:space="preserve"> which run necessary flask files</w:t>
+      </w:r>
+    </w:p>
+    <w:p>
       <w:r>
         <w:rPr>
           <w:noProof/>
           <w:lang w:eastAsia="en-IN"/>
         </w:rPr>
         <w:drawing>
-          <wp:inline distT="0" distB="0" distL="0" distR="0" wp14:anchorId="041E25D1" wp14:editId="61EE701C">
-            <wp:extent cx="5731510" cy="1215390"/>
-            <wp:effectExtent l="0" t="0" r="2540" b="3810"/>
-            <wp:docPr id="5" name="Picture 5"/>
+          <wp:inline distT="0" distB="0" distL="0" distR="0" wp14:anchorId="52FAB9C6" wp14:editId="72C08437">
+            <wp:extent cx="2352675" cy="298450"/>
+            <wp:effectExtent l="0" t="0" r="9525" b="6350"/>
+            <wp:docPr id="4" name="Picture 4"/>
             <wp:cNvGraphicFramePr>
               <a:graphicFrameLocks xmlns:a="http://schemas.openxmlformats.org/drawingml/2006/main" noChangeAspect="1"/>
             </wp:cNvGraphicFramePr>
@@ -1191,7 +1010,7 @@
                   <pic:spPr>
                     <a:xfrm>
                       <a:off x="0" y="0"/>
-                      <a:ext cx="5731510" cy="1215390"/>
+                      <a:ext cx="2352675" cy="298450"/>
                     </a:xfrm>
                     <a:prstGeom prst="rect">
                       <a:avLst/>
@@ -1216,34 +1035,159 @@
           <w:ilvl w:val="0"/>
           <w:numId w:val="2"/>
         </w:numPr>
-        <w:rPr>
-          <w:b/>
-          <w:color w:val="833C0B" w:themeColor="accent2" w:themeShade="80"/>
-        </w:rPr>
-      </w:pPr>
-      <w:r>
-        <w:t xml:space="preserve">Now RUN docker images: </w:t>
-      </w:r>
-      <w:r>
-        <w:rPr>
-          <w:rFonts w:ascii="Courier New" w:hAnsi="Courier New" w:cs="Courier New"/>
-          <w:b/>
-          <w:color w:val="833C0B" w:themeColor="accent2" w:themeShade="80"/>
-        </w:rPr>
-        <w:t>docker run --name test-python -d ImageId</w:t>
-      </w:r>
-    </w:p>
-    <w:p>
+      </w:pPr>
+      <w:r>
+        <w:t xml:space="preserve">Now build docker file: </w:t>
+      </w:r>
+      <w:r>
+        <w:rPr>
+          <w:rFonts w:ascii="Courier New" w:hAnsi="Courier New" w:cs="Courier New"/>
+          <w:b/>
+          <w:color w:val="833C0B" w:themeColor="accent2" w:themeShade="80"/>
+        </w:rPr>
+        <w:t xml:space="preserve">docker </w:t>
+      </w:r>
+      <w:proofErr w:type="gramStart"/>
+      <w:r>
+        <w:rPr>
+          <w:rFonts w:ascii="Courier New" w:hAnsi="Courier New" w:cs="Courier New"/>
+          <w:b/>
+          <w:color w:val="833C0B" w:themeColor="accent2" w:themeShade="80"/>
+        </w:rPr>
+        <w:t>build .</w:t>
+      </w:r>
+      <w:proofErr w:type="gramEnd"/>
+      <w:r>
+        <w:rPr>
+          <w:rFonts w:ascii="Courier New" w:hAnsi="Courier New" w:cs="Courier New"/>
+          <w:b/>
+          <w:color w:val="833C0B" w:themeColor="accent2" w:themeShade="80"/>
+        </w:rPr>
+        <w:t xml:space="preserve"> -t </w:t>
+      </w:r>
+      <w:proofErr w:type="gramStart"/>
+      <w:r>
+        <w:rPr>
+          <w:rFonts w:ascii="Courier New" w:hAnsi="Courier New" w:cs="Courier New"/>
+          <w:b/>
+          <w:color w:val="833C0B" w:themeColor="accent2" w:themeShade="80"/>
+        </w:rPr>
+        <w:t>pythondemo:V.</w:t>
+      </w:r>
+      <w:proofErr w:type="gramEnd"/>
+      <w:r>
+        <w:rPr>
+          <w:rFonts w:ascii="Courier New" w:hAnsi="Courier New" w:cs="Courier New"/>
+          <w:b/>
+          <w:color w:val="833C0B" w:themeColor="accent2" w:themeShade="80"/>
+        </w:rPr>
+        <w:t>1.0</w:t>
+      </w:r>
+    </w:p>
+    <w:p>
+      <w:pPr>
+        <w:pStyle w:val="ListParagraph"/>
+        <w:rPr>
+          <w:b/>
+          <w:color w:val="833C0B" w:themeColor="accent2" w:themeShade="80"/>
+        </w:rPr>
+      </w:pPr>
+    </w:p>
+    <w:p>
+      <w:pPr>
+        <w:pStyle w:val="ListParagraph"/>
+        <w:rPr>
+          <w:b/>
+          <w:color w:val="F7CAAC" w:themeColor="accent2" w:themeTint="66"/>
+        </w:rPr>
+      </w:pPr>
+      <w:r>
+        <w:rPr>
+          <w:b/>
+          <w:color w:val="F7CAAC" w:themeColor="accent2" w:themeTint="66"/>
+        </w:rPr>
+        <w:t xml:space="preserve">Docker </w:t>
+      </w:r>
+      <w:proofErr w:type="gramStart"/>
+      <w:r>
+        <w:rPr>
+          <w:b/>
+          <w:color w:val="F7CAAC" w:themeColor="accent2" w:themeTint="66"/>
+        </w:rPr>
+        <w:t>build .</w:t>
+      </w:r>
+      <w:proofErr w:type="gramEnd"/>
+      <w:r>
+        <w:rPr>
+          <w:b/>
+          <w:color w:val="F7CAAC" w:themeColor="accent2" w:themeTint="66"/>
+        </w:rPr>
+        <w:t xml:space="preserve"> -</w:t>
+      </w:r>
+      <w:proofErr w:type="gramStart"/>
+      <w:r>
+        <w:rPr>
+          <w:b/>
+          <w:color w:val="F7CAAC" w:themeColor="accent2" w:themeTint="66"/>
+        </w:rPr>
+        <w:t>t(</w:t>
+      </w:r>
+      <w:proofErr w:type="gramEnd"/>
+      <w:r>
+        <w:rPr>
+          <w:b/>
+          <w:color w:val="F7CAAC" w:themeColor="accent2" w:themeTint="66"/>
+        </w:rPr>
+        <w:t>tag</w:t>
+      </w:r>
+      <w:r>
+        <w:rPr>
+          <w:b/>
+          <w:color w:val="F7CAAC" w:themeColor="accent2" w:themeTint="66"/>
+        </w:rPr>
+        <w:t xml:space="preserve"> name</w:t>
+      </w:r>
+      <w:r>
+        <w:rPr>
+          <w:b/>
+          <w:color w:val="F7CAAC" w:themeColor="accent2" w:themeTint="66"/>
+        </w:rPr>
+        <w:t>)  pythondemo(</w:t>
+      </w:r>
+      <w:proofErr w:type="spellStart"/>
+      <w:r>
+        <w:rPr>
+          <w:b/>
+          <w:color w:val="F7CAAC" w:themeColor="accent2" w:themeTint="66"/>
+        </w:rPr>
+        <w:t>NameOfApp</w:t>
+      </w:r>
+      <w:proofErr w:type="spellEnd"/>
+      <w:r>
+        <w:rPr>
+          <w:b/>
+          <w:color w:val="F7CAAC" w:themeColor="accent2" w:themeTint="66"/>
+        </w:rPr>
+        <w:t>):latest(Version)</w:t>
+      </w:r>
+    </w:p>
+    <w:p>
+      <w:pPr>
+        <w:rPr>
+          <w:b/>
+          <w:color w:val="F7CAAC" w:themeColor="accent2" w:themeTint="66"/>
+        </w:rPr>
+      </w:pPr>
       <w:r>
         <w:rPr>
           <w:noProof/>
           <w:lang w:eastAsia="en-IN"/>
         </w:rPr>
         <w:drawing>
-          <wp:inline distT="0" distB="0" distL="0" distR="0" wp14:anchorId="3A8C9ACE" wp14:editId="1D58D3B1">
-            <wp:extent cx="5731510" cy="361950"/>
-            <wp:effectExtent l="0" t="0" r="2540" b="0"/>
-            <wp:docPr id="7" name="Picture 7"/>
+          <wp:inline distT="0" distB="0" distL="0" distR="0" wp14:anchorId="56EF53C4" wp14:editId="29BA7CD0">
+            <wp:extent cx="5731510" cy="184785"/>
+            <wp:effectExtent l="0" t="0" r="2540" b="5715"/>
+            <wp:docPr id="6" name="Picture 6"/>
             <wp:cNvGraphicFramePr>
               <a:graphicFrameLocks xmlns:a="http://schemas.openxmlformats.org/drawingml/2006/main" noChangeAspect="1"/>
             </wp:cNvGraphicFramePr>
@@ -1263,7 +1207,7 @@
                   <pic:spPr>
                     <a:xfrm>
                       <a:off x="0" y="0"/>
-                      <a:ext cx="5731510" cy="361950"/>
+                      <a:ext cx="5731510" cy="184785"/>
                     </a:xfrm>
                     <a:prstGeom prst="rect">
                       <a:avLst/>
@@ -1280,38 +1224,46 @@
       <w:pPr>
         <w:pStyle w:val="ListParagraph"/>
       </w:pPr>
-    </w:p>
-    <w:p>
-      <w:pPr>
-        <w:pStyle w:val="ListParagraph"/>
-        <w:numPr>
-          <w:ilvl w:val="0"/>
-          <w:numId w:val="2"/>
-        </w:numPr>
-      </w:pPr>
-      <w:r>
-        <w:t xml:space="preserve">Now Execute Docker container: </w:t>
-      </w:r>
-      <w:r>
-        <w:rPr>
-          <w:rFonts w:ascii="Courier New" w:hAnsi="Courier New" w:cs="Courier New"/>
-          <w:b/>
-          <w:color w:val="833C0B" w:themeColor="accent2" w:themeShade="80"/>
-        </w:rPr>
-        <w:t>docker exec -it container_id /bin/bash</w:t>
-      </w:r>
-    </w:p>
-    <w:p>
+      <w:r>
+        <w:t xml:space="preserve">Docker </w:t>
+      </w:r>
+      <w:r>
+        <w:t xml:space="preserve">image will get created with name </w:t>
+      </w:r>
+      <w:r>
+        <w:t>“</w:t>
+      </w:r>
+      <w:proofErr w:type="gramStart"/>
+      <w:r>
+        <w:rPr>
+          <w:b/>
+        </w:rPr>
+        <w:t>pythondemo</w:t>
+      </w:r>
+      <w:r>
+        <w:rPr>
+          <w:b/>
+        </w:rPr>
+        <w:t>“</w:t>
+      </w:r>
+      <w:proofErr w:type="gramEnd"/>
+    </w:p>
+    <w:p>
+      <w:pPr>
+        <w:rPr>
+          <w:color w:val="F7CAAC" w:themeColor="accent2" w:themeTint="66"/>
+        </w:rPr>
+      </w:pPr>
       <w:r>
         <w:rPr>
           <w:noProof/>
           <w:lang w:eastAsia="en-IN"/>
         </w:rPr>
         <w:drawing>
-          <wp:inline distT="0" distB="0" distL="0" distR="0" wp14:anchorId="23253600" wp14:editId="1C83D6DB">
-            <wp:extent cx="5731510" cy="1041400"/>
-            <wp:effectExtent l="0" t="0" r="2540" b="6350"/>
-            <wp:docPr id="8" name="Picture 8"/>
+          <wp:inline distT="0" distB="0" distL="0" distR="0" wp14:anchorId="041E25D1" wp14:editId="61EE701C">
+            <wp:extent cx="5731510" cy="1215390"/>
+            <wp:effectExtent l="0" t="0" r="2540" b="3810"/>
+            <wp:docPr id="5" name="Picture 5"/>
             <wp:cNvGraphicFramePr>
               <a:graphicFrameLocks xmlns:a="http://schemas.openxmlformats.org/drawingml/2006/main" noChangeAspect="1"/>
             </wp:cNvGraphicFramePr>
@@ -1331,7 +1283,7 @@
                   <pic:spPr>
                     <a:xfrm>
                       <a:off x="0" y="0"/>
-                      <a:ext cx="5731510" cy="1041400"/>
+                      <a:ext cx="5731510" cy="1215390"/>
                     </a:xfrm>
                     <a:prstGeom prst="rect">
                       <a:avLst/>
@@ -1345,16 +1297,45 @@
       </w:r>
     </w:p>
     <w:p>
+      <w:pPr>
+        <w:pStyle w:val="ListParagraph"/>
+      </w:pPr>
+    </w:p>
+    <w:p>
+      <w:pPr>
+        <w:pStyle w:val="ListParagraph"/>
+        <w:numPr>
+          <w:ilvl w:val="0"/>
+          <w:numId w:val="2"/>
+        </w:numPr>
+        <w:rPr>
+          <w:b/>
+          <w:color w:val="833C0B" w:themeColor="accent2" w:themeShade="80"/>
+        </w:rPr>
+      </w:pPr>
+      <w:r>
+        <w:t xml:space="preserve">Now RUN docker images: </w:t>
+      </w:r>
+      <w:r>
+        <w:rPr>
+          <w:rFonts w:ascii="Courier New" w:hAnsi="Courier New" w:cs="Courier New"/>
+          <w:b/>
+          <w:color w:val="833C0B" w:themeColor="accent2" w:themeShade="80"/>
+        </w:rPr>
+        <w:t>docker run --name test-python -d ImageId</w:t>
+      </w:r>
+    </w:p>
+    <w:p>
       <w:r>
         <w:rPr>
           <w:noProof/>
           <w:lang w:eastAsia="en-IN"/>
         </w:rPr>
         <w:drawing>
-          <wp:inline distT="0" distB="0" distL="0" distR="0" wp14:anchorId="30CB070C" wp14:editId="39D0B3BC">
-            <wp:extent cx="5731510" cy="177800"/>
+          <wp:inline distT="0" distB="0" distL="0" distR="0" wp14:anchorId="3A8C9ACE" wp14:editId="1D58D3B1">
+            <wp:extent cx="5731510" cy="361950"/>
             <wp:effectExtent l="0" t="0" r="2540" b="0"/>
-            <wp:docPr id="9" name="Picture 9"/>
+            <wp:docPr id="7" name="Picture 7"/>
             <wp:cNvGraphicFramePr>
               <a:graphicFrameLocks xmlns:a="http://schemas.openxmlformats.org/drawingml/2006/main" noChangeAspect="1"/>
             </wp:cNvGraphicFramePr>
@@ -1374,7 +1355,7 @@
                   <pic:spPr>
                     <a:xfrm>
                       <a:off x="0" y="0"/>
-                      <a:ext cx="5731510" cy="177800"/>
+                      <a:ext cx="5731510" cy="361950"/>
                     </a:xfrm>
                     <a:prstGeom prst="rect">
                       <a:avLst/>
@@ -1401,57 +1382,17 @@
         </w:numPr>
       </w:pPr>
       <w:r>
-        <w:t xml:space="preserve">Once we will execute docker container, to check application output: </w:t>
-      </w:r>
-    </w:p>
-    <w:p>
-      <w:pPr>
-        <w:pStyle w:val="ListParagraph"/>
-      </w:pPr>
-    </w:p>
-    <w:p>
-      <w:pPr>
-        <w:pStyle w:val="ListParagraph"/>
-        <w:rPr>
-          <w:rFonts w:ascii="Courier New" w:hAnsi="Courier New" w:cs="Courier New"/>
-          <w:b/>
-          <w:color w:val="833C0B" w:themeColor="accent2" w:themeShade="80"/>
-        </w:rPr>
-      </w:pPr>
-      <w:r>
-        <w:rPr>
-          <w:rFonts w:ascii="Courier New" w:hAnsi="Courier New" w:cs="Courier New"/>
-          <w:b/>
-          <w:color w:val="833C0B" w:themeColor="accent2" w:themeShade="80"/>
-        </w:rPr>
-        <w:t>curl localhost:5000</w:t>
-      </w:r>
-      <w:r>
-        <w:rPr>
-          <w:rFonts w:ascii="Courier New" w:hAnsi="Courier New" w:cs="Courier New"/>
-          <w:b/>
-          <w:color w:val="833C0B" w:themeColor="accent2" w:themeShade="80"/>
-        </w:rPr>
-        <w:t xml:space="preserve"> </w:t>
-      </w:r>
-    </w:p>
-    <w:p>
-      <w:pPr>
-        <w:pStyle w:val="ListParagraph"/>
-      </w:pPr>
-    </w:p>
-    <w:p>
-      <w:pPr>
-        <w:pStyle w:val="ListParagraph"/>
-      </w:pPr>
-      <w:r>
-        <w:t>(RUN</w:t>
-      </w:r>
-      <w:r>
-        <w:t xml:space="preserve"> above command inside docker, we have mapped outside port as 5000)</w:t>
-      </w:r>
-    </w:p>
-    <w:p/>
+        <w:t xml:space="preserve">Now Execute Docker container: </w:t>
+      </w:r>
+      <w:r>
+        <w:rPr>
+          <w:rFonts w:ascii="Courier New" w:hAnsi="Courier New" w:cs="Courier New"/>
+          <w:b/>
+          <w:color w:val="833C0B" w:themeColor="accent2" w:themeShade="80"/>
+        </w:rPr>
+        <w:t>docker exec -it container_id /bin/bash</w:t>
+      </w:r>
+    </w:p>
     <w:p>
       <w:r>
         <w:rPr>
@@ -1459,10 +1400,10 @@
           <w:lang w:eastAsia="en-IN"/>
         </w:rPr>
         <w:drawing>
-          <wp:inline distT="0" distB="0" distL="0" distR="0" wp14:anchorId="611FCC94" wp14:editId="59BC9932">
-            <wp:extent cx="5086350" cy="447675"/>
-            <wp:effectExtent l="0" t="0" r="0" b="9525"/>
-            <wp:docPr id="11" name="Picture 11"/>
+          <wp:inline distT="0" distB="0" distL="0" distR="0" wp14:anchorId="23253600" wp14:editId="1C83D6DB">
+            <wp:extent cx="5731510" cy="1041400"/>
+            <wp:effectExtent l="0" t="0" r="2540" b="6350"/>
+            <wp:docPr id="8" name="Picture 8"/>
             <wp:cNvGraphicFramePr>
               <a:graphicFrameLocks xmlns:a="http://schemas.openxmlformats.org/drawingml/2006/main" noChangeAspect="1"/>
             </wp:cNvGraphicFramePr>
@@ -1482,7 +1423,7 @@
                   <pic:spPr>
                     <a:xfrm>
                       <a:off x="0" y="0"/>
-                      <a:ext cx="5086350" cy="447675"/>
+                      <a:ext cx="5731510" cy="1041400"/>
                     </a:xfrm>
                     <a:prstGeom prst="rect">
                       <a:avLst/>
@@ -1496,64 +1437,16 @@
       </w:r>
     </w:p>
     <w:p>
-      <w:pPr>
-        <w:pStyle w:val="ListParagraph"/>
-      </w:pPr>
-    </w:p>
-    <w:p>
-      <w:pPr>
-        <w:pStyle w:val="ListParagraph"/>
-        <w:numPr>
-          <w:ilvl w:val="0"/>
-          <w:numId w:val="2"/>
-        </w:numPr>
-      </w:pPr>
-      <w:r>
-        <w:lastRenderedPageBreak/>
-        <w:t xml:space="preserve">To Inspect the Docker Container configuration: -  It will show all configuration related to IP addresses, memory details, path of container and policy details </w:t>
-      </w:r>
-    </w:p>
-    <w:p>
-      <w:pPr>
-        <w:pStyle w:val="ListParagraph"/>
-      </w:pPr>
-    </w:p>
-    <w:p>
-      <w:pPr>
-        <w:pStyle w:val="ListParagraph"/>
-        <w:rPr>
-          <w:rFonts w:ascii="Courier New" w:hAnsi="Courier New" w:cs="Courier New"/>
-          <w:b/>
-          <w:color w:val="833C0B" w:themeColor="accent2" w:themeShade="80"/>
-        </w:rPr>
-      </w:pPr>
-      <w:r>
-        <w:rPr>
-          <w:rFonts w:ascii="Courier New" w:hAnsi="Courier New" w:cs="Courier New"/>
-          <w:b/>
-          <w:color w:val="833C0B" w:themeColor="accent2" w:themeShade="80"/>
-        </w:rPr>
-        <w:t xml:space="preserve">  docker inspect 8ad5d001ebea</w:t>
-      </w:r>
-    </w:p>
-    <w:p>
-      <w:pPr>
-        <w:rPr>
-          <w:rFonts w:ascii="Courier New" w:hAnsi="Courier New" w:cs="Courier New"/>
-          <w:b/>
-          <w:color w:val="833C0B" w:themeColor="accent2" w:themeShade="80"/>
-        </w:rPr>
-      </w:pPr>
       <w:r>
         <w:rPr>
           <w:noProof/>
           <w:lang w:eastAsia="en-IN"/>
         </w:rPr>
         <w:drawing>
-          <wp:inline distT="0" distB="0" distL="0" distR="0" wp14:anchorId="5E72013C" wp14:editId="1264E555">
-            <wp:extent cx="5731510" cy="2921635"/>
+          <wp:inline distT="0" distB="0" distL="0" distR="0" wp14:anchorId="30CB070C" wp14:editId="39D0B3BC">
+            <wp:extent cx="5731510" cy="177800"/>
             <wp:effectExtent l="0" t="0" r="2540" b="0"/>
-            <wp:docPr id="10" name="Picture 10"/>
+            <wp:docPr id="9" name="Picture 9"/>
             <wp:cNvGraphicFramePr>
               <a:graphicFrameLocks xmlns:a="http://schemas.openxmlformats.org/drawingml/2006/main" noChangeAspect="1"/>
             </wp:cNvGraphicFramePr>
@@ -1573,7 +1466,7 @@
                   <pic:spPr>
                     <a:xfrm>
                       <a:off x="0" y="0"/>
-                      <a:ext cx="5731510" cy="2921635"/>
+                      <a:ext cx="5731510" cy="177800"/>
                     </a:xfrm>
                     <a:prstGeom prst="rect">
                       <a:avLst/>
@@ -1586,7 +1479,11 @@
         </w:drawing>
       </w:r>
     </w:p>
-    <w:p/>
+    <w:p>
+      <w:pPr>
+        <w:pStyle w:val="ListParagraph"/>
+      </w:pPr>
+    </w:p>
     <w:p>
       <w:pPr>
         <w:pStyle w:val="ListParagraph"/>
@@ -1596,15 +1493,57 @@
         </w:numPr>
       </w:pPr>
       <w:r>
-        <w:t xml:space="preserve">Docker Bridging </w:t>
-      </w:r>
-      <w:r>
-        <w:sym w:font="Wingdings" w:char="F0E0"/>
-      </w:r>
-      <w:r>
+        <w:t xml:space="preserve">Once we will execute docker container, to check application output: </w:t>
+      </w:r>
+    </w:p>
+    <w:p>
+      <w:pPr>
+        <w:pStyle w:val="ListParagraph"/>
+      </w:pPr>
+    </w:p>
+    <w:p>
+      <w:pPr>
+        <w:pStyle w:val="ListParagraph"/>
+        <w:rPr>
+          <w:rFonts w:ascii="Courier New" w:hAnsi="Courier New" w:cs="Courier New"/>
+          <w:b/>
+          <w:color w:val="833C0B" w:themeColor="accent2" w:themeShade="80"/>
+        </w:rPr>
+      </w:pPr>
+      <w:r>
+        <w:rPr>
+          <w:rFonts w:ascii="Courier New" w:hAnsi="Courier New" w:cs="Courier New"/>
+          <w:b/>
+          <w:color w:val="833C0B" w:themeColor="accent2" w:themeShade="80"/>
+        </w:rPr>
+        <w:t>curl localhost:5000</w:t>
+      </w:r>
+      <w:r>
+        <w:rPr>
+          <w:rFonts w:ascii="Courier New" w:hAnsi="Courier New" w:cs="Courier New"/>
+          <w:b/>
+          <w:color w:val="833C0B" w:themeColor="accent2" w:themeShade="80"/>
+        </w:rPr>
         <w:t xml:space="preserve"> </w:t>
       </w:r>
     </w:p>
+    <w:p>
+      <w:pPr>
+        <w:pStyle w:val="ListParagraph"/>
+      </w:pPr>
+    </w:p>
+    <w:p>
+      <w:pPr>
+        <w:pStyle w:val="ListParagraph"/>
+      </w:pPr>
+      <w:r>
+        <w:t>(RUN</w:t>
+      </w:r>
+      <w:r>
+        <w:t xml:space="preserve"> above command inside docker, we have mapped outside port as 5000)</w:t>
+      </w:r>
+    </w:p>
+    <w:p/>
     <w:p>
       <w:r>
         <w:rPr>
@@ -1612,10 +1551,10 @@
           <w:lang w:eastAsia="en-IN"/>
         </w:rPr>
         <w:drawing>
-          <wp:inline distT="0" distB="0" distL="0" distR="0" wp14:anchorId="48EB6C1E" wp14:editId="110E8256">
-            <wp:extent cx="5731510" cy="2259965"/>
-            <wp:effectExtent l="0" t="0" r="2540" b="6985"/>
-            <wp:docPr id="12" name="Picture 12"/>
+          <wp:inline distT="0" distB="0" distL="0" distR="0" wp14:anchorId="611FCC94" wp14:editId="59BC9932">
+            <wp:extent cx="5086350" cy="447675"/>
+            <wp:effectExtent l="0" t="0" r="0" b="9525"/>
+            <wp:docPr id="11" name="Picture 11"/>
             <wp:cNvGraphicFramePr>
               <a:graphicFrameLocks xmlns:a="http://schemas.openxmlformats.org/drawingml/2006/main" noChangeAspect="1"/>
             </wp:cNvGraphicFramePr>
@@ -1635,6 +1574,159 @@
                   <pic:spPr>
                     <a:xfrm>
                       <a:off x="0" y="0"/>
+                      <a:ext cx="5086350" cy="447675"/>
+                    </a:xfrm>
+                    <a:prstGeom prst="rect">
+                      <a:avLst/>
+                    </a:prstGeom>
+                  </pic:spPr>
+                </pic:pic>
+              </a:graphicData>
+            </a:graphic>
+          </wp:inline>
+        </w:drawing>
+      </w:r>
+    </w:p>
+    <w:p>
+      <w:pPr>
+        <w:pStyle w:val="ListParagraph"/>
+      </w:pPr>
+    </w:p>
+    <w:p>
+      <w:pPr>
+        <w:pStyle w:val="ListParagraph"/>
+        <w:numPr>
+          <w:ilvl w:val="0"/>
+          <w:numId w:val="2"/>
+        </w:numPr>
+      </w:pPr>
+      <w:r>
+        <w:lastRenderedPageBreak/>
+        <w:t xml:space="preserve">To Inspect the Docker configuration: - </w:t>
+      </w:r>
+    </w:p>
+    <w:p>
+      <w:pPr>
+        <w:pStyle w:val="ListParagraph"/>
+      </w:pPr>
+    </w:p>
+    <w:p>
+      <w:pPr>
+        <w:pStyle w:val="ListParagraph"/>
+        <w:rPr>
+          <w:rFonts w:ascii="Courier New" w:hAnsi="Courier New" w:cs="Courier New"/>
+          <w:b/>
+          <w:color w:val="833C0B" w:themeColor="accent2" w:themeShade="80"/>
+        </w:rPr>
+      </w:pPr>
+      <w:r>
+        <w:rPr>
+          <w:rFonts w:ascii="Courier New" w:hAnsi="Courier New" w:cs="Courier New"/>
+          <w:b/>
+          <w:color w:val="833C0B" w:themeColor="accent2" w:themeShade="80"/>
+        </w:rPr>
+        <w:t>docker inspect 8ad5d001ebea</w:t>
+      </w:r>
+    </w:p>
+    <w:p>
+      <w:r>
+        <w:rPr>
+          <w:noProof/>
+          <w:lang w:eastAsia="en-IN"/>
+        </w:rPr>
+        <w:drawing>
+          <wp:inline distT="0" distB="0" distL="0" distR="0" wp14:anchorId="157A4E93" wp14:editId="2FAD2924">
+            <wp:extent cx="5731510" cy="3601720"/>
+            <wp:effectExtent l="0" t="0" r="2540" b="0"/>
+            <wp:docPr id="10" name="Picture 10"/>
+            <wp:cNvGraphicFramePr>
+              <a:graphicFrameLocks xmlns:a="http://schemas.openxmlformats.org/drawingml/2006/main" noChangeAspect="1"/>
+            </wp:cNvGraphicFramePr>
+            <a:graphic xmlns:a="http://schemas.openxmlformats.org/drawingml/2006/main">
+              <a:graphicData uri="http://schemas.openxmlformats.org/drawingml/2006/picture">
+                <pic:pic xmlns:pic="http://schemas.openxmlformats.org/drawingml/2006/picture">
+                  <pic:nvPicPr>
+                    <pic:cNvPr id="1" name=""/>
+                    <pic:cNvPicPr/>
+                  </pic:nvPicPr>
+                  <pic:blipFill>
+                    <a:blip r:embed="rId17"/>
+                    <a:stretch>
+                      <a:fillRect/>
+                    </a:stretch>
+                  </pic:blipFill>
+                  <pic:spPr>
+                    <a:xfrm>
+                      <a:off x="0" y="0"/>
+                      <a:ext cx="5731510" cy="3601720"/>
+                    </a:xfrm>
+                    <a:prstGeom prst="rect">
+                      <a:avLst/>
+                    </a:prstGeom>
+                  </pic:spPr>
+                </pic:pic>
+              </a:graphicData>
+            </a:graphic>
+          </wp:inline>
+        </w:drawing>
+      </w:r>
+    </w:p>
+    <w:p/>
+    <w:p>
+      <w:pPr>
+        <w:pStyle w:val="ListParagraph"/>
+        <w:numPr>
+          <w:ilvl w:val="0"/>
+          <w:numId w:val="2"/>
+        </w:numPr>
+      </w:pPr>
+      <w:r>
+        <w:rPr>
+          <w:b/>
+          <w:u w:val="single"/>
+        </w:rPr>
+        <w:t>Docker Bridging</w:t>
+      </w:r>
+      <w:r>
+        <w:t xml:space="preserve"> </w:t>
+      </w:r>
+      <w:r>
+        <w:sym w:font="Wingdings" w:char="F0E0"/>
+      </w:r>
+      <w:r>
+        <w:t xml:space="preserve"> </w:t>
+      </w:r>
+    </w:p>
+    <w:p>
+      <w:r>
+        <w:rPr>
+          <w:noProof/>
+          <w:lang w:eastAsia="en-IN"/>
+        </w:rPr>
+        <w:drawing>
+          <wp:inline distT="0" distB="0" distL="0" distR="0" wp14:anchorId="48EB6C1E" wp14:editId="110E8256">
+            <wp:extent cx="5731510" cy="2259965"/>
+            <wp:effectExtent l="0" t="0" r="2540" b="6985"/>
+            <wp:docPr id="12" name="Picture 12"/>
+            <wp:cNvGraphicFramePr>
+              <a:graphicFrameLocks xmlns:a="http://schemas.openxmlformats.org/drawingml/2006/main" noChangeAspect="1"/>
+            </wp:cNvGraphicFramePr>
+            <a:graphic xmlns:a="http://schemas.openxmlformats.org/drawingml/2006/main">
+              <a:graphicData uri="http://schemas.openxmlformats.org/drawingml/2006/picture">
+                <pic:pic xmlns:pic="http://schemas.openxmlformats.org/drawingml/2006/picture">
+                  <pic:nvPicPr>
+                    <pic:cNvPr id="1" name=""/>
+                    <pic:cNvPicPr/>
+                  </pic:nvPicPr>
+                  <pic:blipFill>
+                    <a:blip r:embed="rId18"/>
+                    <a:stretch>
+                      <a:fillRect/>
+                    </a:stretch>
+                  </pic:blipFill>
+                  <pic:spPr>
+                    <a:xfrm>
+                      <a:off x="0" y="0"/>
                       <a:ext cx="5731510" cy="2259965"/>
                     </a:xfrm>
                     <a:prstGeom prst="rect">
@@ -1656,10 +1748,31 @@
     <w:p>
       <w:pPr>
         <w:pStyle w:val="ListParagraph"/>
-        <w:numPr>
-          <w:ilvl w:val="0"/>
-          <w:numId w:val="3"/>
-        </w:numPr>
+      </w:pPr>
+    </w:p>
+    <w:p>
+      <w:pPr>
+        <w:pStyle w:val="ListParagraph"/>
+      </w:pPr>
+      <w:r>
+        <w:rPr>
+          <w:b/>
+          <w:u w:val="single"/>
+        </w:rPr>
+        <w:t>Command lines</w:t>
+      </w:r>
+      <w:r>
+        <w:t xml:space="preserve">: - </w:t>
+      </w:r>
+    </w:p>
+    <w:p>
+      <w:pPr>
+        <w:pStyle w:val="ListParagraph"/>
+      </w:pPr>
+    </w:p>
+    <w:p>
+      <w:pPr>
+        <w:pStyle w:val="ListParagraph"/>
         <w:rPr>
           <w:rFonts w:ascii="Courier New" w:hAnsi="Courier New" w:cs="Courier New"/>
           <w:b/>
@@ -1682,7 +1795,7 @@
           <w:b/>
           <w:color w:val="833C0B" w:themeColor="accent2" w:themeShade="80"/>
         </w:rPr>
-        <w:t xml:space="preserve"> link add veth-1 type </w:t>
+        <w:t xml:space="preserve"> </w:t>
       </w:r>
       <w:proofErr w:type="spellStart"/>
       <w:r>
@@ -1691,7 +1804,7 @@
           <w:b/>
           <w:color w:val="833C0B" w:themeColor="accent2" w:themeShade="80"/>
         </w:rPr>
-        <w:t>veth</w:t>
+        <w:t>netns</w:t>
       </w:r>
       <w:proofErr w:type="spellEnd"/>
       <w:r>
@@ -1700,22 +1813,8 @@
           <w:b/>
           <w:color w:val="833C0B" w:themeColor="accent2" w:themeShade="80"/>
         </w:rPr>
-        <w:t xml:space="preserve"> peer name veth-2</w:t>
-      </w:r>
-    </w:p>
-    <w:p>
-      <w:pPr>
-        <w:pStyle w:val="ListParagraph"/>
-        <w:numPr>
-          <w:ilvl w:val="0"/>
-          <w:numId w:val="3"/>
-        </w:numPr>
-        <w:rPr>
-          <w:rFonts w:ascii="Courier New" w:hAnsi="Courier New" w:cs="Courier New"/>
-          <w:b/>
-          <w:color w:val="833C0B" w:themeColor="accent2" w:themeShade="80"/>
-        </w:rPr>
-      </w:pPr>
+        <w:t xml:space="preserve"> exec test1 </w:t>
+      </w:r>
       <w:proofErr w:type="spellStart"/>
       <w:r>
         <w:rPr>
@@ -1738,10 +1837,16 @@
     <w:p>
       <w:pPr>
         <w:pStyle w:val="ListParagraph"/>
-        <w:numPr>
-          <w:ilvl w:val="0"/>
-          <w:numId w:val="3"/>
-        </w:numPr>
+        <w:rPr>
+          <w:rFonts w:ascii="Courier New" w:hAnsi="Courier New" w:cs="Courier New"/>
+          <w:b/>
+          <w:color w:val="833C0B" w:themeColor="accent2" w:themeShade="80"/>
+        </w:rPr>
+      </w:pPr>
+    </w:p>
+    <w:p>
+      <w:pPr>
+        <w:pStyle w:val="ListParagraph"/>
         <w:rPr>
           <w:rFonts w:ascii="Courier New" w:hAnsi="Courier New" w:cs="Courier New"/>
           <w:b/>
@@ -1773,7 +1878,7 @@
           <w:b/>
           <w:color w:val="833C0B" w:themeColor="accent2" w:themeShade="80"/>
         </w:rPr>
-        <w:t>netns</w:t>
+        <w:t>addr</w:t>
       </w:r>
       <w:proofErr w:type="spellEnd"/>
       <w:r>
@@ -1782,344 +1887,22 @@
           <w:b/>
           <w:color w:val="833C0B" w:themeColor="accent2" w:themeShade="80"/>
         </w:rPr>
-        <w:t xml:space="preserve"> add test1</w:t>
-      </w:r>
-    </w:p>
-    <w:p>
-      <w:pPr>
-        <w:pStyle w:val="ListParagraph"/>
-        <w:numPr>
-          <w:ilvl w:val="0"/>
-          <w:numId w:val="3"/>
-        </w:numPr>
-        <w:rPr>
-          <w:rFonts w:ascii="Courier New" w:hAnsi="Courier New" w:cs="Courier New"/>
-          <w:b/>
-          <w:color w:val="833C0B" w:themeColor="accent2" w:themeShade="80"/>
-        </w:rPr>
-      </w:pPr>
-      <w:proofErr w:type="spellStart"/>
-      <w:r>
-        <w:rPr>
-          <w:rFonts w:ascii="Courier New" w:hAnsi="Courier New" w:cs="Courier New"/>
-          <w:b/>
-          <w:color w:val="833C0B" w:themeColor="accent2" w:themeShade="80"/>
-        </w:rPr>
-        <w:t>ip</w:t>
-      </w:r>
-      <w:proofErr w:type="spellEnd"/>
-      <w:r>
-        <w:rPr>
-          <w:rFonts w:ascii="Courier New" w:hAnsi="Courier New" w:cs="Courier New"/>
-          <w:b/>
-          <w:color w:val="833C0B" w:themeColor="accent2" w:themeShade="80"/>
-        </w:rPr>
-        <w:t xml:space="preserve"> link set veth-1 </w:t>
-      </w:r>
-      <w:proofErr w:type="spellStart"/>
-      <w:r>
-        <w:rPr>
-          <w:rFonts w:ascii="Courier New" w:hAnsi="Courier New" w:cs="Courier New"/>
-          <w:b/>
-          <w:color w:val="833C0B" w:themeColor="accent2" w:themeShade="80"/>
-        </w:rPr>
-        <w:t>netns</w:t>
-      </w:r>
-      <w:proofErr w:type="spellEnd"/>
-      <w:r>
-        <w:rPr>
-          <w:rFonts w:ascii="Courier New" w:hAnsi="Courier New" w:cs="Courier New"/>
-          <w:b/>
-          <w:color w:val="833C0B" w:themeColor="accent2" w:themeShade="80"/>
-        </w:rPr>
-        <w:t xml:space="preserve"> test1</w:t>
-      </w:r>
-    </w:p>
-    <w:p>
-      <w:pPr>
-        <w:pStyle w:val="ListParagraph"/>
-        <w:rPr>
-          <w:rFonts w:ascii="Courier New" w:hAnsi="Courier New" w:cs="Courier New"/>
-          <w:b/>
-          <w:color w:val="833C0B" w:themeColor="accent2" w:themeShade="80"/>
-        </w:rPr>
-      </w:pPr>
-    </w:p>
-    <w:p>
-      <w:pPr>
-        <w:pStyle w:val="ListParagraph"/>
-        <w:numPr>
-          <w:ilvl w:val="0"/>
-          <w:numId w:val="3"/>
-        </w:numPr>
-        <w:rPr>
-          <w:rFonts w:ascii="Courier New" w:hAnsi="Courier New" w:cs="Courier New"/>
-          <w:b/>
-          <w:color w:val="833C0B" w:themeColor="accent2" w:themeShade="80"/>
-        </w:rPr>
-      </w:pPr>
-      <w:proofErr w:type="spellStart"/>
-      <w:r>
-        <w:rPr>
-          <w:rFonts w:ascii="Courier New" w:hAnsi="Courier New" w:cs="Courier New"/>
-          <w:b/>
-          <w:color w:val="833C0B" w:themeColor="accent2" w:themeShade="80"/>
-        </w:rPr>
-        <w:t>ip</w:t>
-      </w:r>
-      <w:proofErr w:type="spellEnd"/>
-      <w:r>
-        <w:rPr>
-          <w:rFonts w:ascii="Courier New" w:hAnsi="Courier New" w:cs="Courier New"/>
-          <w:b/>
-          <w:color w:val="833C0B" w:themeColor="accent2" w:themeShade="80"/>
-        </w:rPr>
-        <w:t xml:space="preserve"> </w:t>
-      </w:r>
-      <w:proofErr w:type="spellStart"/>
-      <w:r>
-        <w:rPr>
-          <w:rFonts w:ascii="Courier New" w:hAnsi="Courier New" w:cs="Courier New"/>
-          <w:b/>
-          <w:color w:val="833C0B" w:themeColor="accent2" w:themeShade="80"/>
-        </w:rPr>
-        <w:t>netns</w:t>
-      </w:r>
-      <w:proofErr w:type="spellEnd"/>
-      <w:r>
-        <w:rPr>
-          <w:rFonts w:ascii="Courier New" w:hAnsi="Courier New" w:cs="Courier New"/>
-          <w:b/>
-          <w:color w:val="833C0B" w:themeColor="accent2" w:themeShade="80"/>
-        </w:rPr>
-        <w:t xml:space="preserve"> exec test1 </w:t>
-      </w:r>
-      <w:proofErr w:type="spellStart"/>
-      <w:r>
-        <w:rPr>
-          <w:rFonts w:ascii="Courier New" w:hAnsi="Courier New" w:cs="Courier New"/>
-          <w:b/>
-          <w:color w:val="833C0B" w:themeColor="accent2" w:themeShade="80"/>
-        </w:rPr>
-        <w:t>ip</w:t>
-      </w:r>
-      <w:proofErr w:type="spellEnd"/>
-      <w:r>
-        <w:rPr>
-          <w:rFonts w:ascii="Courier New" w:hAnsi="Courier New" w:cs="Courier New"/>
-          <w:b/>
-          <w:color w:val="833C0B" w:themeColor="accent2" w:themeShade="80"/>
-        </w:rPr>
-        <w:t xml:space="preserve"> link</w:t>
-      </w:r>
-    </w:p>
-    <w:p>
-      <w:pPr>
-        <w:pStyle w:val="ListParagraph"/>
-        <w:numPr>
-          <w:ilvl w:val="0"/>
-          <w:numId w:val="3"/>
-        </w:numPr>
-        <w:rPr>
-          <w:rFonts w:ascii="Courier New" w:hAnsi="Courier New" w:cs="Courier New"/>
-          <w:b/>
-          <w:color w:val="833C0B" w:themeColor="accent2" w:themeShade="80"/>
-        </w:rPr>
-      </w:pPr>
-      <w:proofErr w:type="spellStart"/>
-      <w:r>
-        <w:rPr>
-          <w:rFonts w:ascii="Courier New" w:hAnsi="Courier New" w:cs="Courier New"/>
-          <w:b/>
-          <w:color w:val="833C0B" w:themeColor="accent2" w:themeShade="80"/>
-        </w:rPr>
-        <w:t>ip</w:t>
-      </w:r>
-      <w:proofErr w:type="spellEnd"/>
-      <w:r>
-        <w:rPr>
-          <w:rFonts w:ascii="Courier New" w:hAnsi="Courier New" w:cs="Courier New"/>
-          <w:b/>
-          <w:color w:val="833C0B" w:themeColor="accent2" w:themeShade="80"/>
-        </w:rPr>
-        <w:t xml:space="preserve"> </w:t>
-      </w:r>
-      <w:proofErr w:type="spellStart"/>
-      <w:r>
-        <w:rPr>
-          <w:rFonts w:ascii="Courier New" w:hAnsi="Courier New" w:cs="Courier New"/>
-          <w:b/>
-          <w:color w:val="833C0B" w:themeColor="accent2" w:themeShade="80"/>
-        </w:rPr>
-        <w:t>addr</w:t>
-      </w:r>
-      <w:proofErr w:type="spellEnd"/>
-      <w:r>
-        <w:rPr>
-          <w:rFonts w:ascii="Courier New" w:hAnsi="Courier New" w:cs="Courier New"/>
-          <w:b/>
-          <w:color w:val="833C0B" w:themeColor="accent2" w:themeShade="80"/>
-        </w:rPr>
         <w:t xml:space="preserve"> add 192.168.1.1/24 dev veth-2</w:t>
       </w:r>
     </w:p>
     <w:p>
       <w:pPr>
         <w:pStyle w:val="ListParagraph"/>
-        <w:numPr>
-          <w:ilvl w:val="0"/>
-          <w:numId w:val="3"/>
-        </w:numPr>
-        <w:rPr>
-          <w:rFonts w:ascii="Courier New" w:hAnsi="Courier New" w:cs="Courier New"/>
-          <w:b/>
-          <w:color w:val="833C0B" w:themeColor="accent2" w:themeShade="80"/>
-        </w:rPr>
-      </w:pPr>
-      <w:proofErr w:type="spellStart"/>
-      <w:r>
-        <w:rPr>
-          <w:rFonts w:ascii="Courier New" w:hAnsi="Courier New" w:cs="Courier New"/>
-          <w:b/>
-          <w:color w:val="833C0B" w:themeColor="accent2" w:themeShade="80"/>
-        </w:rPr>
-        <w:t>ip</w:t>
-      </w:r>
-      <w:proofErr w:type="spellEnd"/>
-      <w:r>
-        <w:rPr>
-          <w:rFonts w:ascii="Courier New" w:hAnsi="Courier New" w:cs="Courier New"/>
-          <w:b/>
-          <w:color w:val="833C0B" w:themeColor="accent2" w:themeShade="80"/>
-        </w:rPr>
-        <w:t xml:space="preserve"> link set dev veth-2 up</w:t>
-      </w:r>
-    </w:p>
-    <w:p>
-      <w:pPr>
-        <w:pStyle w:val="ListParagraph"/>
-        <w:numPr>
-          <w:ilvl w:val="0"/>
-          <w:numId w:val="3"/>
-        </w:numPr>
-        <w:rPr>
-          <w:rFonts w:ascii="Courier New" w:hAnsi="Courier New" w:cs="Courier New"/>
-          <w:b/>
-          <w:color w:val="833C0B" w:themeColor="accent2" w:themeShade="80"/>
-        </w:rPr>
-      </w:pPr>
-      <w:proofErr w:type="spellStart"/>
-      <w:r>
-        <w:rPr>
-          <w:rFonts w:ascii="Courier New" w:hAnsi="Courier New" w:cs="Courier New"/>
-          <w:b/>
-          <w:color w:val="833C0B" w:themeColor="accent2" w:themeShade="80"/>
-        </w:rPr>
-        <w:t>ip</w:t>
-      </w:r>
-      <w:proofErr w:type="spellEnd"/>
-      <w:r>
-        <w:rPr>
-          <w:rFonts w:ascii="Courier New" w:hAnsi="Courier New" w:cs="Courier New"/>
-          <w:b/>
-          <w:color w:val="833C0B" w:themeColor="accent2" w:themeShade="80"/>
-        </w:rPr>
-        <w:t xml:space="preserve"> link</w:t>
-      </w:r>
-    </w:p>
-    <w:p>
-      <w:pPr>
-        <w:pStyle w:val="ListParagraph"/>
-        <w:numPr>
-          <w:ilvl w:val="0"/>
-          <w:numId w:val="3"/>
-        </w:numPr>
-        <w:rPr>
-          <w:rFonts w:ascii="Courier New" w:hAnsi="Courier New" w:cs="Courier New"/>
-          <w:b/>
-          <w:color w:val="833C0B" w:themeColor="accent2" w:themeShade="80"/>
-        </w:rPr>
-      </w:pPr>
-      <w:proofErr w:type="spellStart"/>
-      <w:r>
-        <w:rPr>
-          <w:rFonts w:ascii="Courier New" w:hAnsi="Courier New" w:cs="Courier New"/>
-          <w:b/>
-          <w:color w:val="833C0B" w:themeColor="accent2" w:themeShade="80"/>
-        </w:rPr>
-        <w:t>ip</w:t>
-      </w:r>
-      <w:proofErr w:type="spellEnd"/>
-      <w:r>
-        <w:rPr>
-          <w:rFonts w:ascii="Courier New" w:hAnsi="Courier New" w:cs="Courier New"/>
-          <w:b/>
-          <w:color w:val="833C0B" w:themeColor="accent2" w:themeShade="80"/>
-        </w:rPr>
-        <w:t xml:space="preserve"> </w:t>
-      </w:r>
-      <w:proofErr w:type="spellStart"/>
-      <w:r>
-        <w:rPr>
-          <w:rFonts w:ascii="Courier New" w:hAnsi="Courier New" w:cs="Courier New"/>
-          <w:b/>
-          <w:color w:val="833C0B" w:themeColor="accent2" w:themeShade="80"/>
-        </w:rPr>
-        <w:t>netns</w:t>
-      </w:r>
-      <w:proofErr w:type="spellEnd"/>
-      <w:r>
-        <w:rPr>
-          <w:rFonts w:ascii="Courier New" w:hAnsi="Courier New" w:cs="Courier New"/>
-          <w:b/>
-          <w:color w:val="833C0B" w:themeColor="accent2" w:themeShade="80"/>
-        </w:rPr>
-        <w:t xml:space="preserve"> exec </w:t>
-      </w:r>
-      <w:proofErr w:type="spellStart"/>
-      <w:r>
-        <w:rPr>
-          <w:rFonts w:ascii="Courier New" w:hAnsi="Courier New" w:cs="Courier New"/>
-          <w:b/>
-          <w:color w:val="833C0B" w:themeColor="accent2" w:themeShade="80"/>
-        </w:rPr>
-        <w:t>ip</w:t>
-      </w:r>
-      <w:proofErr w:type="spellEnd"/>
-      <w:r>
-        <w:rPr>
-          <w:rFonts w:ascii="Courier New" w:hAnsi="Courier New" w:cs="Courier New"/>
-          <w:b/>
-          <w:color w:val="833C0B" w:themeColor="accent2" w:themeShade="80"/>
-        </w:rPr>
-        <w:t xml:space="preserve"> </w:t>
-      </w:r>
-      <w:proofErr w:type="spellStart"/>
-      <w:r>
-        <w:rPr>
-          <w:rFonts w:ascii="Courier New" w:hAnsi="Courier New" w:cs="Courier New"/>
-          <w:b/>
-          <w:color w:val="833C0B" w:themeColor="accent2" w:themeShade="80"/>
-        </w:rPr>
-        <w:t>addr</w:t>
-      </w:r>
-      <w:proofErr w:type="spellEnd"/>
-      <w:r>
-        <w:rPr>
-          <w:rFonts w:ascii="Courier New" w:hAnsi="Courier New" w:cs="Courier New"/>
-          <w:b/>
-          <w:color w:val="833C0B" w:themeColor="accent2" w:themeShade="80"/>
-        </w:rPr>
-        <w:t xml:space="preserve"> add 192.168.1.2/24 dev veth-1</w:t>
-      </w:r>
-    </w:p>
-    <w:p>
-      <w:pPr>
-        <w:pStyle w:val="ListParagraph"/>
-        <w:numPr>
-          <w:ilvl w:val="0"/>
-          <w:numId w:val="3"/>
-        </w:numPr>
+        <w:rPr>
+          <w:rFonts w:ascii="Courier New" w:hAnsi="Courier New" w:cs="Courier New"/>
+          <w:b/>
+          <w:color w:val="833C0B" w:themeColor="accent2" w:themeShade="80"/>
+        </w:rPr>
+      </w:pPr>
+    </w:p>
+    <w:p>
+      <w:pPr>
+        <w:pStyle w:val="ListParagraph"/>
         <w:rPr>
           <w:rFonts w:ascii="Courier New" w:hAnsi="Courier New" w:cs="Courier New"/>
           <w:b/>
@@ -2143,6 +1926,82 @@
           <w:b/>
           <w:color w:val="833C0B" w:themeColor="accent2" w:themeShade="80"/>
         </w:rPr>
+        <w:t xml:space="preserve"> link set dev veth-2 up</w:t>
+      </w:r>
+    </w:p>
+    <w:p>
+      <w:pPr>
+        <w:pStyle w:val="ListParagraph"/>
+        <w:rPr>
+          <w:rFonts w:ascii="Courier New" w:hAnsi="Courier New" w:cs="Courier New"/>
+          <w:b/>
+          <w:color w:val="833C0B" w:themeColor="accent2" w:themeShade="80"/>
+        </w:rPr>
+      </w:pPr>
+    </w:p>
+    <w:p>
+      <w:pPr>
+        <w:pStyle w:val="ListParagraph"/>
+        <w:rPr>
+          <w:rFonts w:ascii="Courier New" w:hAnsi="Courier New" w:cs="Courier New"/>
+          <w:b/>
+          <w:color w:val="833C0B" w:themeColor="accent2" w:themeShade="80"/>
+        </w:rPr>
+      </w:pPr>
+      <w:proofErr w:type="spellStart"/>
+      <w:r>
+        <w:rPr>
+          <w:rFonts w:ascii="Courier New" w:hAnsi="Courier New" w:cs="Courier New"/>
+          <w:b/>
+          <w:color w:val="833C0B" w:themeColor="accent2" w:themeShade="80"/>
+        </w:rPr>
+        <w:t>ip</w:t>
+      </w:r>
+      <w:proofErr w:type="spellEnd"/>
+      <w:r>
+        <w:rPr>
+          <w:rFonts w:ascii="Courier New" w:hAnsi="Courier New" w:cs="Courier New"/>
+          <w:b/>
+          <w:color w:val="833C0B" w:themeColor="accent2" w:themeShade="80"/>
+        </w:rPr>
+        <w:t xml:space="preserve"> link</w:t>
+      </w:r>
+    </w:p>
+    <w:p>
+      <w:pPr>
+        <w:pStyle w:val="ListParagraph"/>
+        <w:rPr>
+          <w:rFonts w:ascii="Courier New" w:hAnsi="Courier New" w:cs="Courier New"/>
+          <w:b/>
+          <w:color w:val="833C0B" w:themeColor="accent2" w:themeShade="80"/>
+        </w:rPr>
+      </w:pPr>
+    </w:p>
+    <w:p>
+      <w:pPr>
+        <w:pStyle w:val="ListParagraph"/>
+        <w:rPr>
+          <w:rFonts w:ascii="Courier New" w:hAnsi="Courier New" w:cs="Courier New"/>
+          <w:b/>
+          <w:color w:val="833C0B" w:themeColor="accent2" w:themeShade="80"/>
+        </w:rPr>
+      </w:pPr>
+      <w:proofErr w:type="spellStart"/>
+      <w:r>
+        <w:rPr>
+          <w:rFonts w:ascii="Courier New" w:hAnsi="Courier New" w:cs="Courier New"/>
+          <w:b/>
+          <w:color w:val="833C0B" w:themeColor="accent2" w:themeShade="80"/>
+        </w:rPr>
+        <w:t>ip</w:t>
+      </w:r>
+      <w:proofErr w:type="spellEnd"/>
+      <w:r>
+        <w:rPr>
+          <w:rFonts w:ascii="Courier New" w:hAnsi="Courier New" w:cs="Courier New"/>
+          <w:b/>
+          <w:color w:val="833C0B" w:themeColor="accent2" w:themeShade="80"/>
+        </w:rPr>
         <w:t xml:space="preserve"> </w:t>
       </w:r>
       <w:proofErr w:type="spellStart"/>
@@ -2161,6 +2020,98 @@
           <w:b/>
           <w:color w:val="833C0B" w:themeColor="accent2" w:themeShade="80"/>
         </w:rPr>
+        <w:t xml:space="preserve"> exec </w:t>
+      </w:r>
+      <w:proofErr w:type="spellStart"/>
+      <w:r>
+        <w:rPr>
+          <w:rFonts w:ascii="Courier New" w:hAnsi="Courier New" w:cs="Courier New"/>
+          <w:b/>
+          <w:color w:val="833C0B" w:themeColor="accent2" w:themeShade="80"/>
+        </w:rPr>
+        <w:t>ip</w:t>
+      </w:r>
+      <w:proofErr w:type="spellEnd"/>
+      <w:r>
+        <w:rPr>
+          <w:rFonts w:ascii="Courier New" w:hAnsi="Courier New" w:cs="Courier New"/>
+          <w:b/>
+          <w:color w:val="833C0B" w:themeColor="accent2" w:themeShade="80"/>
+        </w:rPr>
+        <w:t xml:space="preserve"> </w:t>
+      </w:r>
+      <w:proofErr w:type="spellStart"/>
+      <w:r>
+        <w:rPr>
+          <w:rFonts w:ascii="Courier New" w:hAnsi="Courier New" w:cs="Courier New"/>
+          <w:b/>
+          <w:color w:val="833C0B" w:themeColor="accent2" w:themeShade="80"/>
+        </w:rPr>
+        <w:t>addr</w:t>
+      </w:r>
+      <w:proofErr w:type="spellEnd"/>
+      <w:r>
+        <w:rPr>
+          <w:rFonts w:ascii="Courier New" w:hAnsi="Courier New" w:cs="Courier New"/>
+          <w:b/>
+          <w:color w:val="833C0B" w:themeColor="accent2" w:themeShade="80"/>
+        </w:rPr>
+        <w:t xml:space="preserve"> add 192.168.1.2/24 dev veth-1</w:t>
+      </w:r>
+    </w:p>
+    <w:p>
+      <w:pPr>
+        <w:pStyle w:val="ListParagraph"/>
+        <w:rPr>
+          <w:rFonts w:ascii="Courier New" w:hAnsi="Courier New" w:cs="Courier New"/>
+          <w:b/>
+          <w:color w:val="833C0B" w:themeColor="accent2" w:themeShade="80"/>
+        </w:rPr>
+      </w:pPr>
+    </w:p>
+    <w:p>
+      <w:pPr>
+        <w:pStyle w:val="ListParagraph"/>
+        <w:rPr>
+          <w:rFonts w:ascii="Courier New" w:hAnsi="Courier New" w:cs="Courier New"/>
+          <w:b/>
+          <w:color w:val="833C0B" w:themeColor="accent2" w:themeShade="80"/>
+        </w:rPr>
+      </w:pPr>
+      <w:proofErr w:type="spellStart"/>
+      <w:r>
+        <w:rPr>
+          <w:rFonts w:ascii="Courier New" w:hAnsi="Courier New" w:cs="Courier New"/>
+          <w:b/>
+          <w:color w:val="833C0B" w:themeColor="accent2" w:themeShade="80"/>
+        </w:rPr>
+        <w:t>ip</w:t>
+      </w:r>
+      <w:proofErr w:type="spellEnd"/>
+      <w:r>
+        <w:rPr>
+          <w:rFonts w:ascii="Courier New" w:hAnsi="Courier New" w:cs="Courier New"/>
+          <w:b/>
+          <w:color w:val="833C0B" w:themeColor="accent2" w:themeShade="80"/>
+        </w:rPr>
+        <w:t xml:space="preserve"> </w:t>
+      </w:r>
+      <w:proofErr w:type="spellStart"/>
+      <w:r>
+        <w:rPr>
+          <w:rFonts w:ascii="Courier New" w:hAnsi="Courier New" w:cs="Courier New"/>
+          <w:b/>
+          <w:color w:val="833C0B" w:themeColor="accent2" w:themeShade="80"/>
+        </w:rPr>
+        <w:t>netns</w:t>
+      </w:r>
+      <w:proofErr w:type="spellEnd"/>
+      <w:r>
+        <w:rPr>
+          <w:rFonts w:ascii="Courier New" w:hAnsi="Courier New" w:cs="Courier New"/>
+          <w:b/>
+          <w:color w:val="833C0B" w:themeColor="accent2" w:themeShade="80"/>
+        </w:rPr>
         <w:t xml:space="preserve"> exec test1 </w:t>
       </w:r>
       <w:proofErr w:type="spellStart"/>
@@ -2197,32 +2148,22 @@
           <w:b/>
           <w:color w:val="833C0B" w:themeColor="accent2" w:themeShade="80"/>
         </w:rPr>
-        <w:t xml:space="preserve"> add 192.168.1.2/24 dev </w:t>
-      </w:r>
-      <w:r>
-        <w:rPr>
-          <w:rFonts w:ascii="Courier New" w:hAnsi="Courier New" w:cs="Courier New"/>
-          <w:b/>
-          <w:color w:val="833C0B" w:themeColor="accent2" w:themeShade="80"/>
-        </w:rPr>
-        <w:t xml:space="preserve">   </w:t>
-      </w:r>
-      <w:r>
-        <w:rPr>
-          <w:rFonts w:ascii="Courier New" w:hAnsi="Courier New" w:cs="Courier New"/>
-          <w:b/>
-          <w:color w:val="833C0B" w:themeColor="accent2" w:themeShade="80"/>
-        </w:rPr>
-        <w:t>veth-1</w:t>
-      </w:r>
-    </w:p>
-    <w:p>
-      <w:pPr>
-        <w:pStyle w:val="ListParagraph"/>
-        <w:numPr>
-          <w:ilvl w:val="0"/>
-          <w:numId w:val="3"/>
-        </w:numPr>
+        <w:t xml:space="preserve"> add 192.168.1.2/24 dev veth-1</w:t>
+      </w:r>
+    </w:p>
+    <w:p>
+      <w:pPr>
+        <w:pStyle w:val="ListParagraph"/>
+        <w:rPr>
+          <w:rFonts w:ascii="Courier New" w:hAnsi="Courier New" w:cs="Courier New"/>
+          <w:b/>
+          <w:color w:val="833C0B" w:themeColor="accent2" w:themeShade="80"/>
+        </w:rPr>
+      </w:pPr>
+    </w:p>
+    <w:p>
+      <w:pPr>
+        <w:pStyle w:val="ListParagraph"/>
         <w:rPr>
           <w:rFonts w:ascii="Courier New" w:hAnsi="Courier New" w:cs="Courier New"/>
           <w:b/>
@@ -2287,10 +2228,16 @@
     <w:p>
       <w:pPr>
         <w:pStyle w:val="ListParagraph"/>
-        <w:numPr>
-          <w:ilvl w:val="0"/>
-          <w:numId w:val="3"/>
-        </w:numPr>
+        <w:rPr>
+          <w:rFonts w:ascii="Courier New" w:hAnsi="Courier New" w:cs="Courier New"/>
+          <w:b/>
+          <w:color w:val="833C0B" w:themeColor="accent2" w:themeShade="80"/>
+        </w:rPr>
+      </w:pPr>
+    </w:p>
+    <w:p>
+      <w:pPr>
+        <w:pStyle w:val="ListParagraph"/>
         <w:rPr>
           <w:rFonts w:ascii="Courier New" w:hAnsi="Courier New" w:cs="Courier New"/>
           <w:b/>
@@ -2319,10 +2266,16 @@
     <w:p>
       <w:pPr>
         <w:pStyle w:val="ListParagraph"/>
-        <w:numPr>
-          <w:ilvl w:val="0"/>
-          <w:numId w:val="3"/>
-        </w:numPr>
+        <w:rPr>
+          <w:rFonts w:ascii="Courier New" w:hAnsi="Courier New" w:cs="Courier New"/>
+          <w:b/>
+          <w:color w:val="833C0B" w:themeColor="accent2" w:themeShade="80"/>
+        </w:rPr>
+      </w:pPr>
+    </w:p>
+    <w:p>
+      <w:pPr>
+        <w:pStyle w:val="ListParagraph"/>
         <w:rPr>
           <w:rFonts w:ascii="Courier New" w:hAnsi="Courier New" w:cs="Courier New"/>
           <w:b/>
@@ -2387,10 +2340,16 @@
     <w:p>
       <w:pPr>
         <w:pStyle w:val="ListParagraph"/>
-        <w:numPr>
-          <w:ilvl w:val="0"/>
-          <w:numId w:val="3"/>
-        </w:numPr>
+        <w:rPr>
+          <w:rFonts w:ascii="Courier New" w:hAnsi="Courier New" w:cs="Courier New"/>
+          <w:b/>
+          <w:color w:val="833C0B" w:themeColor="accent2" w:themeShade="80"/>
+        </w:rPr>
+      </w:pPr>
+    </w:p>
+    <w:p>
+      <w:pPr>
+        <w:pStyle w:val="ListParagraph"/>
         <w:rPr>
           <w:rFonts w:ascii="Courier New" w:hAnsi="Courier New" w:cs="Courier New"/>
           <w:b/>
@@ -2437,10 +2396,16 @@
     <w:p>
       <w:pPr>
         <w:pStyle w:val="ListParagraph"/>
-        <w:numPr>
-          <w:ilvl w:val="0"/>
-          <w:numId w:val="3"/>
-        </w:numPr>
+        <w:rPr>
+          <w:rFonts w:ascii="Courier New" w:hAnsi="Courier New" w:cs="Courier New"/>
+          <w:b/>
+          <w:color w:val="833C0B" w:themeColor="accent2" w:themeShade="80"/>
+        </w:rPr>
+      </w:pPr>
+    </w:p>
+    <w:p>
+      <w:pPr>
+        <w:pStyle w:val="ListParagraph"/>
         <w:rPr>
           <w:rFonts w:ascii="Courier New" w:hAnsi="Courier New" w:cs="Courier New"/>
           <w:b/>
@@ -2512,12 +2477,13 @@
           <w:szCs w:val="20"/>
         </w:rPr>
       </w:pPr>
-      <w:bookmarkStart w:id="0" w:name="_GoBack"/>
-      <w:bookmarkEnd w:id="0"/>
     </w:p>
     <w:sectPr>
+      <w:headerReference w:type="even" r:id="rId19"/>
+      <w:headerReference w:type="default" r:id="rId20"/>
+      <w:headerReference w:type="first" r:id="rId21"/>
       <w:pgSz w:w="11906" w:h="16838"/>
-      <w:pgMar w:top="1440" w:right="1440" w:bottom="1440" w:left="1440" w:header="708" w:footer="708" w:gutter="0"/>
+      <w:pgMar w:top="1440" w:right="1440" w:bottom="1440" w:left="1440" w:header="737" w:footer="708" w:gutter="0"/>
       <w:pgNumType w:start="0"/>
       <w:cols w:space="708"/>
       <w:titlePg/>
@@ -2527,95 +2493,260 @@
 </w:document>
 </file>
 
+<file path=word/endnotes.xml><?xml version="1.0" encoding="utf-8"?>
+<w:endnotes xmlns:wpc="http://schemas.microsoft.com/office/word/2010/wordprocessingCanvas" xmlns:cx="http://schemas.microsoft.com/office/drawing/2014/chartex" xmlns:cx1="http://schemas.microsoft.com/office/drawing/2015/9/8/chartex" xmlns:cx2="http://schemas.microsoft.com/office/drawing/2015/10/21/chartex" xmlns:mc="http://schemas.openxmlformats.org/markup-compatibility/2006" xmlns:o="urn:schemas-microsoft-com:office:office" xmlns:r="http://schemas.openxmlformats.org/officeDocument/2006/relationships" xmlns:m="http://schemas.openxmlformats.org/officeDocument/2006/math" xmlns:v="urn:schemas-microsoft-com:vml" xmlns:wp14="http://schemas.microsoft.com/office/word/2010/wordprocessingDrawing" xmlns:wp="http://schemas.openxmlformats.org/drawingml/2006/wordprocessingDrawing" xmlns:w10="urn:schemas-microsoft-com:office:word" xmlns:w="http://schemas.openxmlformats.org/wordprocessingml/2006/main" xmlns:w14="http://schemas.microsoft.com/office/word/2010/wordml" xmlns:w15="http://schemas.microsoft.com/office/word/2012/wordml" xmlns:w16se="http://schemas.microsoft.com/office/word/2015/wordml/symex" xmlns:wpg="http://schemas.microsoft.com/office/word/2010/wordprocessingGroup" xmlns:wpi="http://schemas.microsoft.com/office/word/2010/wordprocessingInk" xmlns:wne="http://schemas.microsoft.com/office/word/2006/wordml" xmlns:wps="http://schemas.microsoft.com/office/word/2010/wordprocessingShape" mc:Ignorable="w14 w15 w16se wp14">
+  <w:endnote w:type="separator" w:id="-1">
+    <w:p>
+      <w:pPr>
+        <w:spacing w:after="0" w:line="240" w:lineRule="auto"/>
+      </w:pPr>
+      <w:r>
+        <w:separator/>
+      </w:r>
+    </w:p>
+  </w:endnote>
+  <w:endnote w:type="continuationSeparator" w:id="0">
+    <w:p>
+      <w:pPr>
+        <w:spacing w:after="0" w:line="240" w:lineRule="auto"/>
+      </w:pPr>
+      <w:r>
+        <w:continuationSeparator/>
+      </w:r>
+    </w:p>
+  </w:endnote>
+</w:endnotes>
+</file>
+
+<file path=word/footnotes.xml><?xml version="1.0" encoding="utf-8"?>
+<w:footnotes xmlns:wpc="http://schemas.microsoft.com/office/word/2010/wordprocessingCanvas" xmlns:cx="http://schemas.microsoft.com/office/drawing/2014/chartex" xmlns:cx1="http://schemas.microsoft.com/office/drawing/2015/9/8/chartex" xmlns:cx2="http://schemas.microsoft.com/office/drawing/2015/10/21/chartex" xmlns:mc="http://schemas.openxmlformats.org/markup-compatibility/2006" xmlns:o="urn:schemas-microsoft-com:office:office" xmlns:r="http://schemas.openxmlformats.org/officeDocument/2006/relationships" xmlns:m="http://schemas.openxmlformats.org/officeDocument/2006/math" xmlns:v="urn:schemas-microsoft-com:vml" xmlns:wp14="http://schemas.microsoft.com/office/word/2010/wordprocessingDrawing" xmlns:wp="http://schemas.openxmlformats.org/drawingml/2006/wordprocessingDrawing" xmlns:w10="urn:schemas-microsoft-com:office:word" xmlns:w="http://schemas.openxmlformats.org/wordprocessingml/2006/main" xmlns:w14="http://schemas.microsoft.com/office/word/2010/wordml" xmlns:w15="http://schemas.microsoft.com/office/word/2012/wordml" xmlns:w16se="http://schemas.microsoft.com/office/word/2015/wordml/symex" xmlns:wpg="http://schemas.microsoft.com/office/word/2010/wordprocessingGroup" xmlns:wpi="http://schemas.microsoft.com/office/word/2010/wordprocessingInk" xmlns:wne="http://schemas.microsoft.com/office/word/2006/wordml" xmlns:wps="http://schemas.microsoft.com/office/word/2010/wordprocessingShape" mc:Ignorable="w14 w15 w16se wp14">
+  <w:footnote w:type="separator" w:id="-1">
+    <w:p>
+      <w:pPr>
+        <w:spacing w:after="0" w:line="240" w:lineRule="auto"/>
+      </w:pPr>
+      <w:r>
+        <w:separator/>
+      </w:r>
+    </w:p>
+  </w:footnote>
+  <w:footnote w:type="continuationSeparator" w:id="0">
+    <w:p>
+      <w:pPr>
+        <w:spacing w:after="0" w:line="240" w:lineRule="auto"/>
+      </w:pPr>
+      <w:r>
+        <w:continuationSeparator/>
+      </w:r>
+    </w:p>
+  </w:footnote>
+</w:footnotes>
+</file>
+
+<file path=word/header1.xml><?xml version="1.0" encoding="utf-8"?>
+<w:hdr xmlns:wpc="http://schemas.microsoft.com/office/word/2010/wordprocessingCanvas" xmlns:cx="http://schemas.microsoft.com/office/drawing/2014/chartex" xmlns:cx1="http://schemas.microsoft.com/office/drawing/2015/9/8/chartex" xmlns:cx2="http://schemas.microsoft.com/office/drawing/2015/10/21/chartex" xmlns:mc="http://schemas.openxmlformats.org/markup-compatibility/2006" xmlns:o="urn:schemas-microsoft-com:office:office" xmlns:r="http://schemas.openxmlformats.org/officeDocument/2006/relationships" xmlns:m="http://schemas.openxmlformats.org/officeDocument/2006/math" xmlns:v="urn:schemas-microsoft-com:vml" xmlns:wp14="http://schemas.microsoft.com/office/word/2010/wordprocessingDrawing" xmlns:wp="http://schemas.openxmlformats.org/drawingml/2006/wordprocessingDrawing" xmlns:w10="urn:schemas-microsoft-com:office:word" xmlns:w="http://schemas.openxmlformats.org/wordprocessingml/2006/main" xmlns:w14="http://schemas.microsoft.com/office/word/2010/wordml" xmlns:w15="http://schemas.microsoft.com/office/word/2012/wordml" xmlns:w16se="http://schemas.microsoft.com/office/word/2015/wordml/symex" xmlns:wpg="http://schemas.microsoft.com/office/word/2010/wordprocessingGroup" xmlns:wpi="http://schemas.microsoft.com/office/word/2010/wordprocessingInk" xmlns:wne="http://schemas.microsoft.com/office/word/2006/wordml" xmlns:wps="http://schemas.microsoft.com/office/word/2010/wordprocessingShape" mc:Ignorable="w14 w15 w16se wp14">
+  <w:p>
+    <w:r>
+      <w:rPr>
+        <w:noProof/>
+      </w:rPr>
+      <w:pict>
+        <v:shapetype id="_x0000_t136" coordsize="21600,21600" o:spt="136" adj="10800" path="m@7,l@8,m@5,21600l@6,21600e">
+          <v:formulas>
+            <v:f eqn="sum #0 0 10800"/>
+            <v:f eqn="prod #0 2 1"/>
+            <v:f eqn="sum 21600 0 @1"/>
+            <v:f eqn="sum 0 0 @2"/>
+            <v:f eqn="sum 21600 0 @3"/>
+            <v:f eqn="if @0 @3 0"/>
+            <v:f eqn="if @0 21600 @1"/>
+            <v:f eqn="if @0 0 @2"/>
+            <v:f eqn="if @0 @4 21600"/>
+            <v:f eqn="mid @5 @6"/>
+            <v:f eqn="mid @8 @5"/>
+            <v:f eqn="mid @7 @8"/>
+            <v:f eqn="mid @6 @7"/>
+            <v:f eqn="sum @6 0 @5"/>
+          </v:formulas>
+          <v:path textpathok="t" o:connecttype="custom" o:connectlocs="@9,0;@10,10800;@11,21600;@12,10800" o:connectangles="270,180,90,0"/>
+          <v:textpath on="t" fitshape="t"/>
+          <v:handles>
+            <v:h position="#0,bottomRight" xrange="6629,14971"/>
+          </v:handles>
+          <o:lock v:ext="edit" text="t" shapetype="t"/>
+        </v:shapetype>
+        <v:shape id="PowerPlusWaterMarkObject594536485" o:spid="_x0000_s2050" type="#_x0000_t136" style="position:absolute;margin-left:0;margin-top:0;width:516pt;height:38.5pt;rotation:315;z-index:-251655168;mso-position-horizontal:center;mso-position-horizontal-relative:margin;mso-position-vertical:center;mso-position-vertical-relative:margin" o:allowincell="f" fillcolor="#a8d08d [1945]" stroked="f">
+          <v:fill opacity=".5"/>
+          <v:textpath style="font-family:&quot;Courier New&quot;" string="Prepared by Mayur Jagtap"/>
+          <w10:wrap anchorx="margin" anchory="margin"/>
+        </v:shape>
+      </w:pict>
+    </w:r>
+  </w:p>
+</w:hdr>
+</file>
+
+<file path=word/header2.xml><?xml version="1.0" encoding="utf-8"?>
+<w:hdr xmlns:wpc="http://schemas.microsoft.com/office/word/2010/wordprocessingCanvas" xmlns:cx="http://schemas.microsoft.com/office/drawing/2014/chartex" xmlns:cx1="http://schemas.microsoft.com/office/drawing/2015/9/8/chartex" xmlns:cx2="http://schemas.microsoft.com/office/drawing/2015/10/21/chartex" xmlns:mc="http://schemas.openxmlformats.org/markup-compatibility/2006" xmlns:o="urn:schemas-microsoft-com:office:office" xmlns:r="http://schemas.openxmlformats.org/officeDocument/2006/relationships" xmlns:m="http://schemas.openxmlformats.org/officeDocument/2006/math" xmlns:v="urn:schemas-microsoft-com:vml" xmlns:wp14="http://schemas.microsoft.com/office/word/2010/wordprocessingDrawing" xmlns:wp="http://schemas.openxmlformats.org/drawingml/2006/wordprocessingDrawing" xmlns:w10="urn:schemas-microsoft-com:office:word" xmlns:w="http://schemas.openxmlformats.org/wordprocessingml/2006/main" xmlns:w14="http://schemas.microsoft.com/office/word/2010/wordml" xmlns:w15="http://schemas.microsoft.com/office/word/2012/wordml" xmlns:w16se="http://schemas.microsoft.com/office/word/2015/wordml/symex" xmlns:wpg="http://schemas.microsoft.com/office/word/2010/wordprocessingGroup" xmlns:wpi="http://schemas.microsoft.com/office/word/2010/wordprocessingInk" xmlns:wne="http://schemas.microsoft.com/office/word/2006/wordml" xmlns:wps="http://schemas.microsoft.com/office/word/2010/wordprocessingShape" mc:Ignorable="w14 w15 w16se wp14">
+  <w:sdt>
+    <w:sdtPr>
+      <w:rPr>
+        <w:color w:val="7F7F7F" w:themeColor="background1" w:themeShade="7F"/>
+        <w:spacing w:val="60"/>
+      </w:rPr>
+      <w:id w:val="1697885432"/>
+      <w:docPartObj>
+        <w:docPartGallery w:val="Page Numbers (Top of Page)"/>
+        <w:docPartUnique/>
+      </w:docPartObj>
+    </w:sdtPr>
+    <w:sdtEndPr>
+      <w:rPr>
+        <w:b/>
+        <w:bCs/>
+        <w:noProof/>
+        <w:color w:val="auto"/>
+        <w:spacing w:val="0"/>
+      </w:rPr>
+    </w:sdtEndPr>
+    <w:sdtContent>
+      <w:p>
+        <w:pPr>
+          <w:pStyle w:val="Header"/>
+          <w:pBdr>
+            <w:bottom w:val="single" w:sz="4" w:space="1" w:color="D9D9D9" w:themeColor="background1" w:themeShade="D9"/>
+          </w:pBdr>
+          <w:jc w:val="right"/>
+          <w:rPr>
+            <w:b/>
+            <w:bCs/>
+          </w:rPr>
+        </w:pPr>
+        <w:r>
+          <w:rPr>
+            <w:color w:val="7F7F7F" w:themeColor="background1" w:themeShade="7F"/>
+            <w:spacing w:val="60"/>
+          </w:rPr>
+          <w:t>Page</w:t>
+        </w:r>
+        <w:r>
+          <w:t xml:space="preserve"> | </w:t>
+        </w:r>
+        <w:r>
+          <w:fldChar w:fldCharType="begin"/>
+        </w:r>
+        <w:r>
+          <w:instrText xml:space="preserve"> PAGE   \* MERGEFORMAT </w:instrText>
+        </w:r>
+        <w:r>
+          <w:fldChar w:fldCharType="separate"/>
+        </w:r>
+        <w:r>
+          <w:rPr>
+            <w:b/>
+            <w:bCs/>
+            <w:noProof/>
+          </w:rPr>
+          <w:t>4</w:t>
+        </w:r>
+        <w:r>
+          <w:rPr>
+            <w:b/>
+            <w:bCs/>
+            <w:noProof/>
+          </w:rPr>
+          <w:fldChar w:fldCharType="end"/>
+        </w:r>
+      </w:p>
+    </w:sdtContent>
+  </w:sdt>
+  <w:p>
+    <w:r>
+      <w:rPr>
+        <w:noProof/>
+      </w:rPr>
+      <w:pict>
+        <v:shapetype id="_x0000_t136" coordsize="21600,21600" o:spt="136" adj="10800" path="m@7,l@8,m@5,21600l@6,21600e">
+          <v:formulas>
+            <v:f eqn="sum #0 0 10800"/>
+            <v:f eqn="prod #0 2 1"/>
+            <v:f eqn="sum 21600 0 @1"/>
+            <v:f eqn="sum 0 0 @2"/>
+            <v:f eqn="sum 21600 0 @3"/>
+            <v:f eqn="if @0 @3 0"/>
+            <v:f eqn="if @0 21600 @1"/>
+            <v:f eqn="if @0 0 @2"/>
+            <v:f eqn="if @0 @4 21600"/>
+            <v:f eqn="mid @5 @6"/>
+            <v:f eqn="mid @8 @5"/>
+            <v:f eqn="mid @7 @8"/>
+            <v:f eqn="mid @6 @7"/>
+            <v:f eqn="sum @6 0 @5"/>
+          </v:formulas>
+          <v:path textpathok="t" o:connecttype="custom" o:connectlocs="@9,0;@10,10800;@11,21600;@12,10800" o:connectangles="270,180,90,0"/>
+          <v:textpath on="t" fitshape="t"/>
+          <v:handles>
+            <v:h position="#0,bottomRight" xrange="6629,14971"/>
+          </v:handles>
+          <o:lock v:ext="edit" text="t" shapetype="t"/>
+        </v:shapetype>
+        <v:shape id="PowerPlusWaterMarkObject594536486" o:spid="_x0000_s2051" type="#_x0000_t136" style="position:absolute;margin-left:0;margin-top:0;width:516pt;height:38.5pt;rotation:315;z-index:-251653120;mso-position-horizontal:center;mso-position-horizontal-relative:margin;mso-position-vertical:center;mso-position-vertical-relative:margin" o:allowincell="f" fillcolor="#a8d08d [1945]" stroked="f">
+          <v:fill opacity=".5"/>
+          <v:textpath style="font-family:&quot;Courier New&quot;" string="Prepared by Mayur Jagtap"/>
+          <w10:wrap anchorx="margin" anchory="margin"/>
+        </v:shape>
+      </w:pict>
+    </w:r>
+  </w:p>
+</w:hdr>
+</file>
+
+<file path=word/header3.xml><?xml version="1.0" encoding="utf-8"?>
+<w:hdr xmlns:wpc="http://schemas.microsoft.com/office/word/2010/wordprocessingCanvas" xmlns:cx="http://schemas.microsoft.com/office/drawing/2014/chartex" xmlns:cx1="http://schemas.microsoft.com/office/drawing/2015/9/8/chartex" xmlns:cx2="http://schemas.microsoft.com/office/drawing/2015/10/21/chartex" xmlns:mc="http://schemas.openxmlformats.org/markup-compatibility/2006" xmlns:o="urn:schemas-microsoft-com:office:office" xmlns:r="http://schemas.openxmlformats.org/officeDocument/2006/relationships" xmlns:m="http://schemas.openxmlformats.org/officeDocument/2006/math" xmlns:v="urn:schemas-microsoft-com:vml" xmlns:wp14="http://schemas.microsoft.com/office/word/2010/wordprocessingDrawing" xmlns:wp="http://schemas.openxmlformats.org/drawingml/2006/wordprocessingDrawing" xmlns:w10="urn:schemas-microsoft-com:office:word" xmlns:w="http://schemas.openxmlformats.org/wordprocessingml/2006/main" xmlns:w14="http://schemas.microsoft.com/office/word/2010/wordml" xmlns:w15="http://schemas.microsoft.com/office/word/2012/wordml" xmlns:w16se="http://schemas.microsoft.com/office/word/2015/wordml/symex" xmlns:wpg="http://schemas.microsoft.com/office/word/2010/wordprocessingGroup" xmlns:wpi="http://schemas.microsoft.com/office/word/2010/wordprocessingInk" xmlns:wne="http://schemas.microsoft.com/office/word/2006/wordml" xmlns:wps="http://schemas.microsoft.com/office/word/2010/wordprocessingShape" mc:Ignorable="w14 w15 w16se wp14">
+  <w:p>
+    <w:r>
+      <w:rPr>
+        <w:noProof/>
+      </w:rPr>
+      <w:pict>
+        <v:shapetype id="_x0000_t136" coordsize="21600,21600" o:spt="136" adj="10800" path="m@7,l@8,m@5,21600l@6,21600e">
+          <v:formulas>
+            <v:f eqn="sum #0 0 10800"/>
+            <v:f eqn="prod #0 2 1"/>
+            <v:f eqn="sum 21600 0 @1"/>
+            <v:f eqn="sum 0 0 @2"/>
+            <v:f eqn="sum 21600 0 @3"/>
+            <v:f eqn="if @0 @3 0"/>
+            <v:f eqn="if @0 21600 @1"/>
+            <v:f eqn="if @0 0 @2"/>
+            <v:f eqn="if @0 @4 21600"/>
+            <v:f eqn="mid @5 @6"/>
+            <v:f eqn="mid @8 @5"/>
+            <v:f eqn="mid @7 @8"/>
+            <v:f eqn="mid @6 @7"/>
+            <v:f eqn="sum @6 0 @5"/>
+          </v:formulas>
+          <v:path textpathok="t" o:connecttype="custom" o:connectlocs="@9,0;@10,10800;@11,21600;@12,10800" o:connectangles="270,180,90,0"/>
+          <v:textpath on="t" fitshape="t"/>
+          <v:handles>
+            <v:h position="#0,bottomRight" xrange="6629,14971"/>
+          </v:handles>
+          <o:lock v:ext="edit" text="t" shapetype="t"/>
+        </v:shapetype>
+        <v:shape id="PowerPlusWaterMarkObject594536484" o:spid="_x0000_s2049" type="#_x0000_t136" style="position:absolute;margin-left:0;margin-top:0;width:516pt;height:38.5pt;rotation:315;z-index:-251657216;mso-position-horizontal:center;mso-position-horizontal-relative:margin;mso-position-vertical:center;mso-position-vertical-relative:margin" o:allowincell="f" fillcolor="#a8d08d [1945]" stroked="f">
+          <v:fill opacity=".5"/>
+          <v:textpath style="font-family:&quot;Courier New&quot;" string="Prepared by Mayur Jagtap"/>
+          <w10:wrap anchorx="margin" anchory="margin"/>
+        </v:shape>
+      </w:pict>
+    </w:r>
+  </w:p>
+</w:hdr>
+</file>
+
 <file path=word/numbering.xml><?xml version="1.0" encoding="utf-8"?>
 <w:numbering xmlns:wpc="http://schemas.microsoft.com/office/word/2010/wordprocessingCanvas" xmlns:cx="http://schemas.microsoft.com/office/drawing/2014/chartex" xmlns:cx1="http://schemas.microsoft.com/office/drawing/2015/9/8/chartex" xmlns:cx2="http://schemas.microsoft.com/office/drawing/2015/10/21/chartex" xmlns:mc="http://schemas.openxmlformats.org/markup-compatibility/2006" xmlns:o="urn:schemas-microsoft-com:office:office" xmlns:r="http://schemas.openxmlformats.org/officeDocument/2006/relationships" xmlns:m="http://schemas.openxmlformats.org/officeDocument/2006/math" xmlns:v="urn:schemas-microsoft-com:vml" xmlns:wp14="http://schemas.microsoft.com/office/word/2010/wordprocessingDrawing" xmlns:wp="http://schemas.openxmlformats.org/drawingml/2006/wordprocessingDrawing" xmlns:w10="urn:schemas-microsoft-com:office:word" xmlns:w="http://schemas.openxmlformats.org/wordprocessingml/2006/main" xmlns:w14="http://schemas.microsoft.com/office/word/2010/wordml" xmlns:w15="http://schemas.microsoft.com/office/word/2012/wordml" xmlns:w16se="http://schemas.microsoft.com/office/word/2015/wordml/symex" xmlns:wpg="http://schemas.microsoft.com/office/word/2010/wordprocessingGroup" xmlns:wpi="http://schemas.microsoft.com/office/word/2010/wordprocessingInk" xmlns:wne="http://schemas.microsoft.com/office/word/2006/wordml" xmlns:wps="http://schemas.microsoft.com/office/word/2010/wordprocessingShape" mc:Ignorable="w14 w15 w16se wp14">
   <w:abstractNum w:abstractNumId="0" w15:restartNumberingAfterBreak="0">
-    <w:nsid w:val="147F04E6"/>
-    <w:multiLevelType w:val="hybridMultilevel"/>
-    <w:tmpl w:val="78549E06"/>
-    <w:lvl w:ilvl="0" w:tplc="4009000F">
-      <w:start w:val="1"/>
-      <w:numFmt w:val="decimal"/>
-      <w:lvlText w:val="%1."/>
-      <w:lvlJc w:val="left"/>
-      <w:pPr>
-        <w:ind w:left="1440" w:hanging="360"/>
-      </w:pPr>
-    </w:lvl>
-    <w:lvl w:ilvl="1" w:tplc="40090019" w:tentative="1">
-      <w:start w:val="1"/>
-      <w:numFmt w:val="lowerLetter"/>
-      <w:lvlText w:val="%2."/>
-      <w:lvlJc w:val="left"/>
-      <w:pPr>
-        <w:ind w:left="2160" w:hanging="360"/>
-      </w:pPr>
-    </w:lvl>
-    <w:lvl w:ilvl="2" w:tplc="4009001B" w:tentative="1">
-      <w:start w:val="1"/>
-      <w:numFmt w:val="lowerRoman"/>
-      <w:lvlText w:val="%3."/>
-      <w:lvlJc w:val="right"/>
-      <w:pPr>
-        <w:ind w:left="2880" w:hanging="180"/>
-      </w:pPr>
-    </w:lvl>
-    <w:lvl w:ilvl="3" w:tplc="4009000F" w:tentative="1">
-      <w:start w:val="1"/>
-      <w:numFmt w:val="decimal"/>
-      <w:lvlText w:val="%4."/>
-      <w:lvlJc w:val="left"/>
-      <w:pPr>
-        <w:ind w:left="3600" w:hanging="360"/>
-      </w:pPr>
-    </w:lvl>
-    <w:lvl w:ilvl="4" w:tplc="40090019" w:tentative="1">
-      <w:start w:val="1"/>
-      <w:numFmt w:val="lowerLetter"/>
-      <w:lvlText w:val="%5."/>
-      <w:lvlJc w:val="left"/>
-      <w:pPr>
-        <w:ind w:left="4320" w:hanging="360"/>
-      </w:pPr>
-    </w:lvl>
-    <w:lvl w:ilvl="5" w:tplc="4009001B" w:tentative="1">
-      <w:start w:val="1"/>
-      <w:numFmt w:val="lowerRoman"/>
-      <w:lvlText w:val="%6."/>
-      <w:lvlJc w:val="right"/>
-      <w:pPr>
-        <w:ind w:left="5040" w:hanging="180"/>
-      </w:pPr>
-    </w:lvl>
-    <w:lvl w:ilvl="6" w:tplc="4009000F" w:tentative="1">
-      <w:start w:val="1"/>
-      <w:numFmt w:val="decimal"/>
-      <w:lvlText w:val="%7."/>
-      <w:lvlJc w:val="left"/>
-      <w:pPr>
-        <w:ind w:left="5760" w:hanging="360"/>
-      </w:pPr>
-    </w:lvl>
-    <w:lvl w:ilvl="7" w:tplc="40090019" w:tentative="1">
-      <w:start w:val="1"/>
-      <w:numFmt w:val="lowerLetter"/>
-      <w:lvlText w:val="%8."/>
-      <w:lvlJc w:val="left"/>
-      <w:pPr>
-        <w:ind w:left="6480" w:hanging="360"/>
-      </w:pPr>
-    </w:lvl>
-    <w:lvl w:ilvl="8" w:tplc="4009001B" w:tentative="1">
-      <w:start w:val="1"/>
-      <w:numFmt w:val="lowerRoman"/>
-      <w:lvlText w:val="%9."/>
-      <w:lvlJc w:val="right"/>
-      <w:pPr>
-        <w:ind w:left="7200" w:hanging="180"/>
-      </w:pPr>
-    </w:lvl>
-  </w:abstractNum>
-  <w:abstractNum w:abstractNumId="1" w15:restartNumberingAfterBreak="0">
     <w:nsid w:val="5F0F151A"/>
     <w:multiLevelType w:val="hybridMultilevel"/>
     <w:tmpl w:val="9C365C90"/>
@@ -2728,7 +2859,7 @@
       </w:rPr>
     </w:lvl>
   </w:abstractNum>
-  <w:abstractNum w:abstractNumId="2" w15:restartNumberingAfterBreak="0">
+  <w:abstractNum w:abstractNumId="1" w15:restartNumberingAfterBreak="0">
     <w:nsid w:val="7FE37355"/>
     <w:multiLevelType w:val="hybridMultilevel"/>
     <w:tmpl w:val="A2CCFE98"/>
@@ -2842,12 +2973,9 @@
     </w:lvl>
   </w:abstractNum>
   <w:num w:numId="1">
-    <w:abstractNumId w:val="2"/>
+    <w:abstractNumId w:val="1"/>
   </w:num>
   <w:num w:numId="2">
-    <w:abstractNumId w:val="1"/>
-  </w:num>
-  <w:num w:numId="3">
     <w:abstractNumId w:val="0"/>
   </w:num>
 </w:numbering>
@@ -3311,6 +3439,58 @@
       <w:contextualSpacing/>
     </w:pPr>
   </w:style>
+  <w:style w:type="paragraph" w:styleId="Header">
+    <w:name w:val="header"/>
+    <w:basedOn w:val="Normal"/>
+    <w:link w:val="HeaderChar"/>
+    <w:uiPriority w:val="99"/>
+    <w:unhideWhenUsed/>
+    <w:rsid w:val="00D1130A"/>
+    <w:pPr>
+      <w:tabs>
+        <w:tab w:val="center" w:pos="4680"/>
+        <w:tab w:val="right" w:pos="9360"/>
+      </w:tabs>
+      <w:spacing w:after="0" w:line="240" w:lineRule="auto"/>
+    </w:pPr>
+    <w:rPr>
+      <w:rFonts w:eastAsiaTheme="minorEastAsia" w:cs="Times New Roman"/>
+      <w:lang w:val="en-US"/>
+    </w:rPr>
+  </w:style>
+  <w:style w:type="character" w:customStyle="1" w:styleId="HeaderChar">
+    <w:name w:val="Header Char"/>
+    <w:basedOn w:val="DefaultParagraphFont"/>
+    <w:link w:val="Header"/>
+    <w:uiPriority w:val="99"/>
+    <w:rsid w:val="00D1130A"/>
+    <w:rPr>
+      <w:rFonts w:eastAsiaTheme="minorEastAsia" w:cs="Times New Roman"/>
+      <w:lang w:val="en-US"/>
+    </w:rPr>
+  </w:style>
+  <w:style w:type="paragraph" w:styleId="Footer">
+    <w:name w:val="footer"/>
+    <w:basedOn w:val="Normal"/>
+    <w:link w:val="FooterChar"/>
+    <w:uiPriority w:val="99"/>
+    <w:unhideWhenUsed/>
+    <w:rsid w:val="00D1130A"/>
+    <w:pPr>
+      <w:tabs>
+        <w:tab w:val="center" w:pos="4513"/>
+        <w:tab w:val="right" w:pos="9026"/>
+      </w:tabs>
+      <w:spacing w:after="0" w:line="240" w:lineRule="auto"/>
+    </w:pPr>
+  </w:style>
+  <w:style w:type="character" w:customStyle="1" w:styleId="FooterChar">
+    <w:name w:val="Footer Char"/>
+    <w:basedOn w:val="DefaultParagraphFont"/>
+    <w:link w:val="Footer"/>
+    <w:uiPriority w:val="99"/>
+    <w:rsid w:val="00D1130A"/>
+  </w:style>
 </w:styles>
 </file>
 

</xml_diff>